<commit_message>
documentación actualizada con evidencia de pruebas de navegación
</commit_message>
<xml_diff>
--- a/Documentation/PLAN DE PRUEBAS DETALLADO OFICIAL.docx
+++ b/Documentation/PLAN DE PRUEBAS DETALLADO OFICIAL.docx
@@ -106,7 +106,21 @@
           <w:lang w:eastAsia="es-MX"/>
           <w14:ligatures w14:val="none"/>
         </w:rPr>
-        <w:t>Versión del Documento: 1.0</w:t>
+        <w:t>Versión del Documento: 1.</w:t>
+      </w:r>
+      <w:r>
+        <w:rPr>
+          <w:rFonts w:ascii="Times New Roman" w:eastAsia="Times New Roman" w:hAnsi="Times New Roman" w:cs="Times New Roman"/>
+          <w:b/>
+          <w:bCs/>
+          <w:color w:val="000000"/>
+          <w:kern w:val="0"/>
+          <w:sz w:val="27"/>
+          <w:szCs w:val="27"/>
+          <w:lang w:eastAsia="es-MX"/>
+          <w14:ligatures w14:val="none"/>
+        </w:rPr>
+        <w:t>2</w:t>
       </w:r>
     </w:p>
     <w:p>
@@ -151,7 +165,35 @@
           <w:lang w:eastAsia="es-MX"/>
           <w14:ligatures w14:val="none"/>
         </w:rPr>
-        <w:t>18 de Febrero de 2025</w:t>
+        <w:t xml:space="preserve">18 de </w:t>
+      </w:r>
+      <w:r>
+        <w:rPr>
+          <w:rFonts w:ascii="Times New Roman" w:eastAsia="Times New Roman" w:hAnsi="Times New Roman" w:cs="Times New Roman"/>
+          <w:b/>
+          <w:bCs/>
+          <w:color w:val="000000"/>
+          <w:kern w:val="0"/>
+          <w:sz w:val="27"/>
+          <w:szCs w:val="27"/>
+          <w:lang w:eastAsia="es-MX"/>
+          <w14:ligatures w14:val="none"/>
+        </w:rPr>
+        <w:t>febrero</w:t>
+      </w:r>
+      <w:r>
+        <w:rPr>
+          <w:rFonts w:ascii="Times New Roman" w:eastAsia="Times New Roman" w:hAnsi="Times New Roman" w:cs="Times New Roman"/>
+          <w:b/>
+          <w:bCs/>
+          <w:color w:val="000000"/>
+          <w:kern w:val="0"/>
+          <w:sz w:val="27"/>
+          <w:szCs w:val="27"/>
+          <w:lang w:eastAsia="es-MX"/>
+          <w14:ligatures w14:val="none"/>
+        </w:rPr>
+        <w:t xml:space="preserve"> de 2025</w:t>
       </w:r>
       <w:r>
         <w:rPr>
@@ -387,51 +429,7 @@
           <w:lang w:eastAsia="es-MX"/>
           <w14:ligatures w14:val="none"/>
         </w:rPr>
-        <w:t>El objetivo de este plan de pruebas es garantizar la calidad y estabilidad del Sistema Web (</w:t>
-      </w:r>
-      <w:proofErr w:type="spellStart"/>
-      <w:r>
-        <w:rPr>
-          <w:rFonts w:ascii="Times New Roman" w:eastAsia="Times New Roman" w:hAnsi="Times New Roman" w:cs="Times New Roman"/>
-          <w:color w:val="000000"/>
-          <w:kern w:val="0"/>
-          <w:lang w:eastAsia="es-MX"/>
-          <w14:ligatures w14:val="none"/>
-        </w:rPr>
-        <w:t>backend</w:t>
-      </w:r>
-      <w:proofErr w:type="spellEnd"/>
-      <w:r>
-        <w:rPr>
-          <w:rFonts w:ascii="Times New Roman" w:eastAsia="Times New Roman" w:hAnsi="Times New Roman" w:cs="Times New Roman"/>
-          <w:color w:val="000000"/>
-          <w:kern w:val="0"/>
-          <w:lang w:eastAsia="es-MX"/>
-          <w14:ligatures w14:val="none"/>
-        </w:rPr>
-        <w:t xml:space="preserve">) mediante la ejecución de pruebas exhaustivas en cada fase del desarrollo y en un entorno DevOps, asegurando calidad con pruebas integradas en </w:t>
-      </w:r>
-      <w:proofErr w:type="gramStart"/>
-      <w:r>
-        <w:rPr>
-          <w:rFonts w:ascii="Times New Roman" w:eastAsia="Times New Roman" w:hAnsi="Times New Roman" w:cs="Times New Roman"/>
-          <w:color w:val="000000"/>
-          <w:kern w:val="0"/>
-          <w:lang w:eastAsia="es-MX"/>
-          <w14:ligatures w14:val="none"/>
-        </w:rPr>
-        <w:t>la pipeline</w:t>
-      </w:r>
-      <w:proofErr w:type="gramEnd"/>
-      <w:r>
-        <w:rPr>
-          <w:rFonts w:ascii="Times New Roman" w:eastAsia="Times New Roman" w:hAnsi="Times New Roman" w:cs="Times New Roman"/>
-          <w:color w:val="000000"/>
-          <w:kern w:val="0"/>
-          <w:lang w:eastAsia="es-MX"/>
-          <w14:ligatures w14:val="none"/>
-        </w:rPr>
-        <w:t xml:space="preserve"> CI/CD.</w:t>
+        <w:t>El objetivo de este plan de pruebas es garantizar la calidad y estabilidad del Sistema Web (backend) mediante la ejecución de pruebas exhaustivas en cada fase del desarrollo y en un entorno DevOps, asegurando calidad con pruebas integradas en la pipeline CI/CD.</w:t>
       </w:r>
     </w:p>
     <w:p>
@@ -1611,7 +1609,6 @@
                 <w14:ligatures w14:val="none"/>
               </w:rPr>
             </w:pPr>
-            <w:proofErr w:type="gramStart"/>
             <w:r>
               <w:rPr>
                 <w:rFonts w:ascii="Times New Roman" w:eastAsia="Times New Roman" w:hAnsi="Times New Roman" w:cs="Times New Roman"/>
@@ -1632,7 +1629,6 @@
               </w:rPr>
               <w:t>r</w:t>
             </w:r>
-            <w:proofErr w:type="gramEnd"/>
             <w:r>
               <w:rPr>
                 <w:rFonts w:ascii="Times New Roman" w:eastAsia="Times New Roman" w:hAnsi="Times New Roman" w:cs="Times New Roman"/>
@@ -1681,6 +1677,8 @@
               <w:spacing w:after="0" w:line="240" w:lineRule="auto"/>
               <w:rPr>
                 <w:rFonts w:ascii="Times New Roman" w:eastAsia="Times New Roman" w:hAnsi="Times New Roman" w:cs="Times New Roman"/>
+                <w:b/>
+                <w:bCs/>
                 <w:color w:val="000000"/>
                 <w:kern w:val="0"/>
                 <w:lang w:eastAsia="es-MX"/>
@@ -1797,6 +1795,173 @@
         </w:tc>
       </w:tr>
     </w:tbl>
+    <w:p>
+      <w:pPr>
+        <w:spacing w:after="0" w:line="240" w:lineRule="auto"/>
+        <w:rPr>
+          <w:rFonts w:ascii="Times New Roman" w:eastAsia="Times New Roman" w:hAnsi="Times New Roman" w:cs="Times New Roman"/>
+          <w:b/>
+          <w:bCs/>
+          <w:kern w:val="0"/>
+          <w:lang w:eastAsia="es-MX"/>
+          <w14:ligatures w14:val="none"/>
+        </w:rPr>
+      </w:pPr>
+    </w:p>
+    <w:p>
+      <w:pPr>
+        <w:spacing w:after="0" w:line="240" w:lineRule="auto"/>
+        <w:rPr>
+          <w:rFonts w:ascii="Times New Roman" w:eastAsia="Times New Roman" w:hAnsi="Times New Roman" w:cs="Times New Roman"/>
+          <w:b/>
+          <w:bCs/>
+          <w:kern w:val="0"/>
+          <w:lang w:eastAsia="es-MX"/>
+          <w14:ligatures w14:val="none"/>
+        </w:rPr>
+      </w:pPr>
+      <w:r>
+        <w:rPr>
+          <w:rFonts w:ascii="Times New Roman" w:eastAsia="Times New Roman" w:hAnsi="Times New Roman" w:cs="Times New Roman"/>
+          <w:b/>
+          <w:bCs/>
+          <w:kern w:val="0"/>
+          <w:lang w:eastAsia="es-MX"/>
+          <w14:ligatures w14:val="none"/>
+        </w:rPr>
+        <w:t>Pruebas de Humo</w:t>
+      </w:r>
+      <w:r>
+        <w:rPr>
+          <w:rFonts w:ascii="Times New Roman" w:eastAsia="Times New Roman" w:hAnsi="Times New Roman" w:cs="Times New Roman"/>
+          <w:b/>
+          <w:bCs/>
+          <w:kern w:val="0"/>
+          <w:lang w:eastAsia="es-MX"/>
+          <w14:ligatures w14:val="none"/>
+        </w:rPr>
+        <w:t xml:space="preserve">   </w:t>
+      </w:r>
+      <w:r>
+        <w:rPr>
+          <w:rFonts w:ascii="Times New Roman" w:eastAsia="Times New Roman" w:hAnsi="Times New Roman" w:cs="Times New Roman"/>
+          <w:kern w:val="0"/>
+          <w:lang w:eastAsia="es-MX"/>
+          <w14:ligatures w14:val="none"/>
+        </w:rPr>
+        <w:t>Verifican que las funcionalidades básicas del sistema estén operativas después de cada despliegue.</w:t>
+      </w:r>
+    </w:p>
+    <w:p>
+      <w:pPr>
+        <w:spacing w:after="0" w:line="240" w:lineRule="auto"/>
+        <w:rPr>
+          <w:rFonts w:ascii="Times New Roman" w:eastAsia="Times New Roman" w:hAnsi="Times New Roman" w:cs="Times New Roman"/>
+          <w:kern w:val="0"/>
+          <w:lang w:eastAsia="es-MX"/>
+          <w14:ligatures w14:val="none"/>
+        </w:rPr>
+      </w:pPr>
+    </w:p>
+    <w:p>
+      <w:pPr>
+        <w:spacing w:after="0" w:line="240" w:lineRule="auto"/>
+        <w:rPr>
+          <w:rFonts w:ascii="Times New Roman" w:eastAsia="Times New Roman" w:hAnsi="Times New Roman" w:cs="Times New Roman"/>
+          <w:b/>
+          <w:bCs/>
+          <w:kern w:val="0"/>
+          <w:lang w:eastAsia="es-MX"/>
+          <w14:ligatures w14:val="none"/>
+        </w:rPr>
+      </w:pPr>
+      <w:r>
+        <w:rPr>
+          <w:rFonts w:ascii="Times New Roman" w:eastAsia="Times New Roman" w:hAnsi="Times New Roman" w:cs="Times New Roman"/>
+          <w:b/>
+          <w:bCs/>
+          <w:kern w:val="0"/>
+          <w:lang w:eastAsia="es-MX"/>
+          <w14:ligatures w14:val="none"/>
+        </w:rPr>
+        <w:t>Pruebas de Contenido</w:t>
+      </w:r>
+      <w:r>
+        <w:rPr>
+          <w:rFonts w:ascii="Times New Roman" w:eastAsia="Times New Roman" w:hAnsi="Times New Roman" w:cs="Times New Roman"/>
+          <w:b/>
+          <w:bCs/>
+          <w:kern w:val="0"/>
+          <w:lang w:eastAsia="es-MX"/>
+          <w14:ligatures w14:val="none"/>
+        </w:rPr>
+        <w:t xml:space="preserve">   </w:t>
+      </w:r>
+      <w:r>
+        <w:rPr>
+          <w:rFonts w:ascii="Times New Roman" w:eastAsia="Times New Roman" w:hAnsi="Times New Roman" w:cs="Times New Roman"/>
+          <w:kern w:val="0"/>
+          <w:lang w:eastAsia="es-MX"/>
+          <w14:ligatures w14:val="none"/>
+        </w:rPr>
+        <w:t>Evalúan que los textos, etiquetas y datos visibles sean correctos, completos y estén alineados con los requisitos del usuario.</w:t>
+      </w:r>
+    </w:p>
+    <w:p>
+      <w:pPr>
+        <w:spacing w:after="0" w:line="240" w:lineRule="auto"/>
+        <w:rPr>
+          <w:rFonts w:ascii="Times New Roman" w:eastAsia="Times New Roman" w:hAnsi="Times New Roman" w:cs="Times New Roman"/>
+          <w:kern w:val="0"/>
+          <w:lang w:eastAsia="es-MX"/>
+          <w14:ligatures w14:val="none"/>
+        </w:rPr>
+      </w:pPr>
+    </w:p>
+    <w:p>
+      <w:pPr>
+        <w:spacing w:after="0" w:line="240" w:lineRule="auto"/>
+        <w:rPr>
+          <w:rFonts w:ascii="Times New Roman" w:eastAsia="Times New Roman" w:hAnsi="Times New Roman" w:cs="Times New Roman"/>
+          <w:b/>
+          <w:bCs/>
+          <w:kern w:val="0"/>
+          <w:lang w:eastAsia="es-MX"/>
+          <w14:ligatures w14:val="none"/>
+        </w:rPr>
+      </w:pPr>
+      <w:r>
+        <w:rPr>
+          <w:rFonts w:ascii="Times New Roman" w:eastAsia="Times New Roman" w:hAnsi="Times New Roman" w:cs="Times New Roman"/>
+          <w:b/>
+          <w:bCs/>
+          <w:kern w:val="0"/>
+          <w:lang w:eastAsia="es-MX"/>
+          <w14:ligatures w14:val="none"/>
+        </w:rPr>
+        <w:t>Pruebas de Base de Datos</w:t>
+      </w:r>
+      <w:r>
+        <w:rPr>
+          <w:rFonts w:ascii="Times New Roman" w:eastAsia="Times New Roman" w:hAnsi="Times New Roman" w:cs="Times New Roman"/>
+          <w:b/>
+          <w:bCs/>
+          <w:kern w:val="0"/>
+          <w:lang w:eastAsia="es-MX"/>
+          <w14:ligatures w14:val="none"/>
+        </w:rPr>
+        <w:t xml:space="preserve">   </w:t>
+      </w:r>
+      <w:r>
+        <w:rPr>
+          <w:rFonts w:ascii="Times New Roman" w:eastAsia="Times New Roman" w:hAnsi="Times New Roman" w:cs="Times New Roman"/>
+          <w:kern w:val="0"/>
+          <w:lang w:eastAsia="es-MX"/>
+          <w14:ligatures w14:val="none"/>
+        </w:rPr>
+        <w:t>Validan la consistencia, integridad y rendimiento de las operaciones directamente en la base de datos.</w:t>
+      </w:r>
+    </w:p>
     <w:p>
       <w:pPr>
         <w:spacing w:after="0" w:line="240" w:lineRule="auto"/>
@@ -2184,6 +2349,7 @@
                 <w:lang w:eastAsia="es-MX"/>
                 <w14:ligatures w14:val="none"/>
               </w:rPr>
+              <w:lastRenderedPageBreak/>
               <w:t>Desarrollador</w:t>
             </w:r>
           </w:p>
@@ -2495,7 +2661,6 @@
                 <w:lang w:eastAsia="es-MX"/>
                 <w14:ligatures w14:val="none"/>
               </w:rPr>
-              <w:lastRenderedPageBreak/>
               <w:t>UI/E2E</w:t>
             </w:r>
           </w:p>
@@ -2792,27 +2957,7 @@
           <w:lang w:eastAsia="es-CO"/>
           <w14:ligatures w14:val="none"/>
         </w:rPr>
-        <w:t xml:space="preserve"> Todos los </w:t>
-      </w:r>
-      <w:proofErr w:type="spellStart"/>
-      <w:r>
-        <w:rPr>
-          <w:rFonts w:ascii="Times New Roman" w:eastAsia="Times New Roman" w:hAnsi="Times New Roman" w:cs="Times New Roman"/>
-          <w:kern w:val="0"/>
-          <w:lang w:eastAsia="es-CO"/>
-          <w14:ligatures w14:val="none"/>
-        </w:rPr>
-        <w:t>endpoints</w:t>
-      </w:r>
-      <w:proofErr w:type="spellEnd"/>
-      <w:r>
-        <w:rPr>
-          <w:rFonts w:ascii="Times New Roman" w:eastAsia="Times New Roman" w:hAnsi="Times New Roman" w:cs="Times New Roman"/>
-          <w:kern w:val="0"/>
-          <w:lang w:eastAsia="es-CO"/>
-          <w14:ligatures w14:val="none"/>
-        </w:rPr>
-        <w:t xml:space="preserve"> deben responder correctamente en Postman.</w:t>
+        <w:t xml:space="preserve"> Todos los endpoints deben responder correctamente en Postman.</w:t>
       </w:r>
       <w:r>
         <w:rPr>
@@ -3406,20 +3551,8 @@
                 <w:lang w:eastAsia="es-MX"/>
                 <w14:ligatures w14:val="none"/>
               </w:rPr>
-              <w:t xml:space="preserve">QA </w:t>
-            </w:r>
-            <w:proofErr w:type="spellStart"/>
-            <w:r>
-              <w:rPr>
-                <w:rFonts w:ascii="Times New Roman" w:eastAsia="Times New Roman" w:hAnsi="Times New Roman" w:cs="Times New Roman"/>
-                <w:color w:val="000000"/>
-                <w:kern w:val="0"/>
-                <w:lang w:eastAsia="es-MX"/>
-                <w14:ligatures w14:val="none"/>
-              </w:rPr>
-              <w:t>Team</w:t>
-            </w:r>
-            <w:proofErr w:type="spellEnd"/>
+              <w:t>QA Team</w:t>
+            </w:r>
           </w:p>
         </w:tc>
       </w:tr>
@@ -3735,6 +3868,7 @@
                 <w:lang w:eastAsia="es-MX"/>
                 <w14:ligatures w14:val="none"/>
               </w:rPr>
+              <w:lastRenderedPageBreak/>
               <w:t>Pruebas de sistema</w:t>
             </w:r>
           </w:p>
@@ -4105,7 +4239,6 @@
                 <w:lang w:eastAsia="es-MX"/>
                 <w14:ligatures w14:val="none"/>
               </w:rPr>
-              <w:lastRenderedPageBreak/>
               <w:t>ID</w:t>
             </w:r>
           </w:p>
@@ -5208,6 +5341,14 @@
       <w:tblPr>
         <w:tblW w:w="0" w:type="auto"/>
         <w:tblCellSpacing w:w="15" w:type="dxa"/>
+        <w:tblBorders>
+          <w:top w:val="single" w:sz="4" w:space="0" w:color="auto"/>
+          <w:left w:val="single" w:sz="4" w:space="0" w:color="auto"/>
+          <w:bottom w:val="single" w:sz="4" w:space="0" w:color="auto"/>
+          <w:right w:val="single" w:sz="4" w:space="0" w:color="auto"/>
+          <w:insideH w:val="single" w:sz="4" w:space="0" w:color="auto"/>
+          <w:insideV w:val="single" w:sz="4" w:space="0" w:color="auto"/>
+        </w:tblBorders>
         <w:tblCellMar>
           <w:top w:w="15" w:type="dxa"/>
           <w:left w:w="15" w:type="dxa"/>
@@ -5217,12 +5358,12 @@
         <w:tblLook w:val="04A0" w:firstRow="1" w:lastRow="0" w:firstColumn="1" w:lastColumn="0" w:noHBand="0" w:noVBand="1"/>
       </w:tblPr>
       <w:tblGrid>
-        <w:gridCol w:w="742"/>
-        <w:gridCol w:w="1771"/>
-        <w:gridCol w:w="1885"/>
-        <w:gridCol w:w="1520"/>
-        <w:gridCol w:w="1845"/>
-        <w:gridCol w:w="1075"/>
+        <w:gridCol w:w="762"/>
+        <w:gridCol w:w="1750"/>
+        <w:gridCol w:w="1888"/>
+        <w:gridCol w:w="1504"/>
+        <w:gridCol w:w="1829"/>
+        <w:gridCol w:w="1095"/>
       </w:tblGrid>
       <w:tr>
         <w:trPr>
@@ -6085,6 +6226,19 @@
         </w:tc>
       </w:tr>
     </w:tbl>
+    <w:p>
+      <w:pPr>
+        <w:spacing w:after="0" w:line="240" w:lineRule="auto"/>
+        <w:rPr>
+          <w:rFonts w:ascii="Times New Roman" w:eastAsia="Times New Roman" w:hAnsi="Times New Roman" w:cs="Times New Roman"/>
+          <w:b/>
+          <w:bCs/>
+          <w:kern w:val="0"/>
+          <w:lang w:eastAsia="es-MX"/>
+          <w14:ligatures w14:val="none"/>
+        </w:rPr>
+      </w:pPr>
+    </w:p>
     <w:p>
       <w:pPr>
         <w:spacing w:after="0" w:line="240" w:lineRule="auto"/>
@@ -6690,6 +6844,7 @@
                 <w:lang w:eastAsia="es-MX"/>
                 <w14:ligatures w14:val="none"/>
               </w:rPr>
+              <w:lastRenderedPageBreak/>
               <w:t>TC007</w:t>
             </w:r>
           </w:p>
@@ -6831,6 +6986,19 @@
         </w:tc>
       </w:tr>
     </w:tbl>
+    <w:p>
+      <w:pPr>
+        <w:spacing w:after="0" w:line="240" w:lineRule="auto"/>
+        <w:rPr>
+          <w:rFonts w:ascii="Times New Roman" w:eastAsia="Times New Roman" w:hAnsi="Times New Roman" w:cs="Times New Roman"/>
+          <w:b/>
+          <w:bCs/>
+          <w:kern w:val="0"/>
+          <w:lang w:eastAsia="es-MX"/>
+          <w14:ligatures w14:val="none"/>
+        </w:rPr>
+      </w:pPr>
+    </w:p>
     <w:p>
       <w:pPr>
         <w:spacing w:after="0" w:line="240" w:lineRule="auto"/>
@@ -7603,7 +7771,6 @@
                 <w:lang w:eastAsia="es-MX"/>
                 <w14:ligatures w14:val="none"/>
               </w:rPr>
-              <w:lastRenderedPageBreak/>
               <w:t>TC011</w:t>
             </w:r>
           </w:p>
@@ -7745,6 +7912,859 @@
         </w:tc>
       </w:tr>
     </w:tbl>
+    <w:p>
+      <w:pPr>
+        <w:spacing w:after="0" w:line="240" w:lineRule="auto"/>
+        <w:rPr>
+          <w:rFonts w:ascii="Times New Roman" w:eastAsia="Times New Roman" w:hAnsi="Times New Roman" w:cs="Times New Roman"/>
+          <w:kern w:val="0"/>
+          <w:lang w:eastAsia="es-MX"/>
+          <w14:ligatures w14:val="none"/>
+        </w:rPr>
+      </w:pPr>
+    </w:p>
+    <w:p>
+      <w:pPr>
+        <w:spacing w:after="0" w:line="240" w:lineRule="auto"/>
+        <w:rPr>
+          <w:rFonts w:ascii="Times New Roman" w:eastAsia="Times New Roman" w:hAnsi="Times New Roman" w:cs="Times New Roman"/>
+          <w:kern w:val="0"/>
+          <w:lang w:eastAsia="es-MX"/>
+          <w14:ligatures w14:val="none"/>
+        </w:rPr>
+      </w:pPr>
+      <w:r>
+        <w:rPr>
+          <w:rFonts w:ascii="Times New Roman" w:eastAsia="Times New Roman" w:hAnsi="Times New Roman" w:cs="Times New Roman"/>
+          <w:b/>
+          <w:bCs/>
+          <w:kern w:val="0"/>
+          <w:lang w:eastAsia="es-MX"/>
+          <w14:ligatures w14:val="none"/>
+        </w:rPr>
+        <w:t>Funcionalidad: Pruebas de Humo</w:t>
+      </w:r>
+    </w:p>
+    <w:tbl>
+      <w:tblPr>
+        <w:tblW w:w="0" w:type="auto"/>
+        <w:tblCellSpacing w:w="15" w:type="dxa"/>
+        <w:tblBorders>
+          <w:top w:val="single" w:sz="4" w:space="0" w:color="auto"/>
+          <w:left w:val="single" w:sz="4" w:space="0" w:color="auto"/>
+          <w:bottom w:val="single" w:sz="4" w:space="0" w:color="auto"/>
+          <w:right w:val="single" w:sz="4" w:space="0" w:color="auto"/>
+          <w:insideH w:val="single" w:sz="4" w:space="0" w:color="auto"/>
+          <w:insideV w:val="single" w:sz="4" w:space="0" w:color="auto"/>
+        </w:tblBorders>
+        <w:tblCellMar>
+          <w:top w:w="15" w:type="dxa"/>
+          <w:left w:w="15" w:type="dxa"/>
+          <w:bottom w:w="15" w:type="dxa"/>
+          <w:right w:w="15" w:type="dxa"/>
+        </w:tblCellMar>
+        <w:tblLook w:val="04A0" w:firstRow="1" w:lastRow="0" w:firstColumn="1" w:lastColumn="0" w:noHBand="0" w:noVBand="1"/>
+      </w:tblPr>
+      <w:tblGrid>
+        <w:gridCol w:w="762"/>
+        <w:gridCol w:w="1852"/>
+        <w:gridCol w:w="1724"/>
+        <w:gridCol w:w="1206"/>
+        <w:gridCol w:w="2189"/>
+        <w:gridCol w:w="1095"/>
+      </w:tblGrid>
+      <w:tr>
+        <w:trPr>
+          <w:tblHeader/>
+          <w:tblCellSpacing w:w="15" w:type="dxa"/>
+        </w:trPr>
+        <w:tc>
+          <w:tcPr>
+            <w:tcW w:w="0" w:type="auto"/>
+            <w:vAlign w:val="center"/>
+            <w:hideMark/>
+          </w:tcPr>
+          <w:p>
+            <w:pPr>
+              <w:spacing w:after="0" w:line="240" w:lineRule="auto"/>
+              <w:rPr>
+                <w:rFonts w:ascii="Times New Roman" w:eastAsia="Times New Roman" w:hAnsi="Times New Roman" w:cs="Times New Roman"/>
+                <w:b/>
+                <w:bCs/>
+                <w:kern w:val="0"/>
+                <w:lang w:eastAsia="es-MX"/>
+                <w14:ligatures w14:val="none"/>
+              </w:rPr>
+            </w:pPr>
+            <w:r>
+              <w:rPr>
+                <w:rFonts w:ascii="Times New Roman" w:eastAsia="Times New Roman" w:hAnsi="Times New Roman" w:cs="Times New Roman"/>
+                <w:b/>
+                <w:bCs/>
+                <w:kern w:val="0"/>
+                <w:lang w:eastAsia="es-MX"/>
+                <w14:ligatures w14:val="none"/>
+              </w:rPr>
+              <w:t>ID</w:t>
+            </w:r>
+          </w:p>
+        </w:tc>
+        <w:tc>
+          <w:tcPr>
+            <w:tcW w:w="0" w:type="auto"/>
+            <w:vAlign w:val="center"/>
+            <w:hideMark/>
+          </w:tcPr>
+          <w:p>
+            <w:pPr>
+              <w:spacing w:after="0" w:line="240" w:lineRule="auto"/>
+              <w:rPr>
+                <w:rFonts w:ascii="Times New Roman" w:eastAsia="Times New Roman" w:hAnsi="Times New Roman" w:cs="Times New Roman"/>
+                <w:b/>
+                <w:bCs/>
+                <w:kern w:val="0"/>
+                <w:lang w:eastAsia="es-MX"/>
+                <w14:ligatures w14:val="none"/>
+              </w:rPr>
+            </w:pPr>
+            <w:r>
+              <w:rPr>
+                <w:rFonts w:ascii="Times New Roman" w:eastAsia="Times New Roman" w:hAnsi="Times New Roman" w:cs="Times New Roman"/>
+                <w:b/>
+                <w:bCs/>
+                <w:kern w:val="0"/>
+                <w:lang w:eastAsia="es-MX"/>
+                <w14:ligatures w14:val="none"/>
+              </w:rPr>
+              <w:t>Escenario</w:t>
+            </w:r>
+          </w:p>
+        </w:tc>
+        <w:tc>
+          <w:tcPr>
+            <w:tcW w:w="0" w:type="auto"/>
+            <w:vAlign w:val="center"/>
+            <w:hideMark/>
+          </w:tcPr>
+          <w:p>
+            <w:pPr>
+              <w:spacing w:after="0" w:line="240" w:lineRule="auto"/>
+              <w:rPr>
+                <w:rFonts w:ascii="Times New Roman" w:eastAsia="Times New Roman" w:hAnsi="Times New Roman" w:cs="Times New Roman"/>
+                <w:b/>
+                <w:bCs/>
+                <w:kern w:val="0"/>
+                <w:lang w:eastAsia="es-MX"/>
+                <w14:ligatures w14:val="none"/>
+              </w:rPr>
+            </w:pPr>
+            <w:r>
+              <w:rPr>
+                <w:rFonts w:ascii="Times New Roman" w:eastAsia="Times New Roman" w:hAnsi="Times New Roman" w:cs="Times New Roman"/>
+                <w:b/>
+                <w:bCs/>
+                <w:kern w:val="0"/>
+                <w:lang w:eastAsia="es-MX"/>
+                <w14:ligatures w14:val="none"/>
+              </w:rPr>
+              <w:t>Precondiciones</w:t>
+            </w:r>
+          </w:p>
+        </w:tc>
+        <w:tc>
+          <w:tcPr>
+            <w:tcW w:w="0" w:type="auto"/>
+            <w:vAlign w:val="center"/>
+            <w:hideMark/>
+          </w:tcPr>
+          <w:p>
+            <w:pPr>
+              <w:spacing w:after="0" w:line="240" w:lineRule="auto"/>
+              <w:rPr>
+                <w:rFonts w:ascii="Times New Roman" w:eastAsia="Times New Roman" w:hAnsi="Times New Roman" w:cs="Times New Roman"/>
+                <w:b/>
+                <w:bCs/>
+                <w:kern w:val="0"/>
+                <w:lang w:eastAsia="es-MX"/>
+                <w14:ligatures w14:val="none"/>
+              </w:rPr>
+            </w:pPr>
+            <w:r>
+              <w:rPr>
+                <w:rFonts w:ascii="Times New Roman" w:eastAsia="Times New Roman" w:hAnsi="Times New Roman" w:cs="Times New Roman"/>
+                <w:b/>
+                <w:bCs/>
+                <w:kern w:val="0"/>
+                <w:lang w:eastAsia="es-MX"/>
+                <w14:ligatures w14:val="none"/>
+              </w:rPr>
+              <w:t>Entrada</w:t>
+            </w:r>
+          </w:p>
+        </w:tc>
+        <w:tc>
+          <w:tcPr>
+            <w:tcW w:w="0" w:type="auto"/>
+            <w:vAlign w:val="center"/>
+            <w:hideMark/>
+          </w:tcPr>
+          <w:p>
+            <w:pPr>
+              <w:spacing w:after="0" w:line="240" w:lineRule="auto"/>
+              <w:rPr>
+                <w:rFonts w:ascii="Times New Roman" w:eastAsia="Times New Roman" w:hAnsi="Times New Roman" w:cs="Times New Roman"/>
+                <w:b/>
+                <w:bCs/>
+                <w:kern w:val="0"/>
+                <w:lang w:eastAsia="es-MX"/>
+                <w14:ligatures w14:val="none"/>
+              </w:rPr>
+            </w:pPr>
+            <w:r>
+              <w:rPr>
+                <w:rFonts w:ascii="Times New Roman" w:eastAsia="Times New Roman" w:hAnsi="Times New Roman" w:cs="Times New Roman"/>
+                <w:b/>
+                <w:bCs/>
+                <w:kern w:val="0"/>
+                <w:lang w:eastAsia="es-MX"/>
+                <w14:ligatures w14:val="none"/>
+              </w:rPr>
+              <w:t>Resultado Esperado</w:t>
+            </w:r>
+          </w:p>
+        </w:tc>
+        <w:tc>
+          <w:tcPr>
+            <w:tcW w:w="0" w:type="auto"/>
+            <w:vAlign w:val="center"/>
+            <w:hideMark/>
+          </w:tcPr>
+          <w:p>
+            <w:pPr>
+              <w:spacing w:after="0" w:line="240" w:lineRule="auto"/>
+              <w:rPr>
+                <w:rFonts w:ascii="Times New Roman" w:eastAsia="Times New Roman" w:hAnsi="Times New Roman" w:cs="Times New Roman"/>
+                <w:b/>
+                <w:bCs/>
+                <w:kern w:val="0"/>
+                <w:lang w:eastAsia="es-MX"/>
+                <w14:ligatures w14:val="none"/>
+              </w:rPr>
+            </w:pPr>
+            <w:r>
+              <w:rPr>
+                <w:rFonts w:ascii="Times New Roman" w:eastAsia="Times New Roman" w:hAnsi="Times New Roman" w:cs="Times New Roman"/>
+                <w:b/>
+                <w:bCs/>
+                <w:kern w:val="0"/>
+                <w:lang w:eastAsia="es-MX"/>
+                <w14:ligatures w14:val="none"/>
+              </w:rPr>
+              <w:t>Prioridad</w:t>
+            </w:r>
+          </w:p>
+        </w:tc>
+      </w:tr>
+      <w:tr>
+        <w:trPr>
+          <w:tblCellSpacing w:w="15" w:type="dxa"/>
+        </w:trPr>
+        <w:tc>
+          <w:tcPr>
+            <w:tcW w:w="0" w:type="auto"/>
+            <w:vAlign w:val="center"/>
+            <w:hideMark/>
+          </w:tcPr>
+          <w:p>
+            <w:pPr>
+              <w:spacing w:after="0" w:line="240" w:lineRule="auto"/>
+              <w:rPr>
+                <w:rFonts w:ascii="Times New Roman" w:eastAsia="Times New Roman" w:hAnsi="Times New Roman" w:cs="Times New Roman"/>
+                <w:kern w:val="0"/>
+                <w:lang w:eastAsia="es-MX"/>
+                <w14:ligatures w14:val="none"/>
+              </w:rPr>
+            </w:pPr>
+            <w:r>
+              <w:rPr>
+                <w:rFonts w:ascii="Times New Roman" w:eastAsia="Times New Roman" w:hAnsi="Times New Roman" w:cs="Times New Roman"/>
+                <w:kern w:val="0"/>
+                <w:lang w:eastAsia="es-MX"/>
+                <w14:ligatures w14:val="none"/>
+              </w:rPr>
+              <w:t>TC100</w:t>
+            </w:r>
+          </w:p>
+        </w:tc>
+        <w:tc>
+          <w:tcPr>
+            <w:tcW w:w="0" w:type="auto"/>
+            <w:vAlign w:val="center"/>
+            <w:hideMark/>
+          </w:tcPr>
+          <w:p>
+            <w:pPr>
+              <w:spacing w:after="0" w:line="240" w:lineRule="auto"/>
+              <w:rPr>
+                <w:rFonts w:ascii="Times New Roman" w:eastAsia="Times New Roman" w:hAnsi="Times New Roman" w:cs="Times New Roman"/>
+                <w:kern w:val="0"/>
+                <w:lang w:eastAsia="es-MX"/>
+                <w14:ligatures w14:val="none"/>
+              </w:rPr>
+            </w:pPr>
+            <w:r>
+              <w:rPr>
+                <w:rFonts w:ascii="Times New Roman" w:eastAsia="Times New Roman" w:hAnsi="Times New Roman" w:cs="Times New Roman"/>
+                <w:kern w:val="0"/>
+                <w:lang w:eastAsia="es-MX"/>
+                <w14:ligatures w14:val="none"/>
+              </w:rPr>
+              <w:t>Verificar carga inicial del sistema</w:t>
+            </w:r>
+          </w:p>
+        </w:tc>
+        <w:tc>
+          <w:tcPr>
+            <w:tcW w:w="0" w:type="auto"/>
+            <w:vAlign w:val="center"/>
+            <w:hideMark/>
+          </w:tcPr>
+          <w:p>
+            <w:pPr>
+              <w:spacing w:after="0" w:line="240" w:lineRule="auto"/>
+              <w:rPr>
+                <w:rFonts w:ascii="Times New Roman" w:eastAsia="Times New Roman" w:hAnsi="Times New Roman" w:cs="Times New Roman"/>
+                <w:kern w:val="0"/>
+                <w:lang w:eastAsia="es-MX"/>
+                <w14:ligatures w14:val="none"/>
+              </w:rPr>
+            </w:pPr>
+            <w:r>
+              <w:rPr>
+                <w:rFonts w:ascii="Times New Roman" w:eastAsia="Times New Roman" w:hAnsi="Times New Roman" w:cs="Times New Roman"/>
+                <w:kern w:val="0"/>
+                <w:lang w:eastAsia="es-MX"/>
+                <w14:ligatures w14:val="none"/>
+              </w:rPr>
+              <w:t>Despliegue exitoso</w:t>
+            </w:r>
+          </w:p>
+        </w:tc>
+        <w:tc>
+          <w:tcPr>
+            <w:tcW w:w="0" w:type="auto"/>
+            <w:vAlign w:val="center"/>
+            <w:hideMark/>
+          </w:tcPr>
+          <w:p>
+            <w:pPr>
+              <w:spacing w:after="0" w:line="240" w:lineRule="auto"/>
+              <w:rPr>
+                <w:rFonts w:ascii="Times New Roman" w:eastAsia="Times New Roman" w:hAnsi="Times New Roman" w:cs="Times New Roman"/>
+                <w:kern w:val="0"/>
+                <w:lang w:eastAsia="es-MX"/>
+                <w14:ligatures w14:val="none"/>
+              </w:rPr>
+            </w:pPr>
+            <w:r>
+              <w:rPr>
+                <w:rFonts w:ascii="Times New Roman" w:eastAsia="Times New Roman" w:hAnsi="Times New Roman" w:cs="Times New Roman"/>
+                <w:kern w:val="0"/>
+                <w:lang w:eastAsia="es-MX"/>
+                <w14:ligatures w14:val="none"/>
+              </w:rPr>
+              <w:t>Acceso a sistema</w:t>
+            </w:r>
+          </w:p>
+        </w:tc>
+        <w:tc>
+          <w:tcPr>
+            <w:tcW w:w="0" w:type="auto"/>
+            <w:vAlign w:val="center"/>
+            <w:hideMark/>
+          </w:tcPr>
+          <w:p>
+            <w:pPr>
+              <w:spacing w:after="0" w:line="240" w:lineRule="auto"/>
+              <w:rPr>
+                <w:rFonts w:ascii="Times New Roman" w:eastAsia="Times New Roman" w:hAnsi="Times New Roman" w:cs="Times New Roman"/>
+                <w:kern w:val="0"/>
+                <w:lang w:eastAsia="es-MX"/>
+                <w14:ligatures w14:val="none"/>
+              </w:rPr>
+            </w:pPr>
+            <w:r>
+              <w:rPr>
+                <w:rFonts w:ascii="Times New Roman" w:eastAsia="Times New Roman" w:hAnsi="Times New Roman" w:cs="Times New Roman"/>
+                <w:kern w:val="0"/>
+                <w:lang w:eastAsia="es-MX"/>
+                <w14:ligatures w14:val="none"/>
+              </w:rPr>
+              <w:t>Página principal cargada sin errores críticos</w:t>
+            </w:r>
+          </w:p>
+        </w:tc>
+        <w:tc>
+          <w:tcPr>
+            <w:tcW w:w="0" w:type="auto"/>
+            <w:vAlign w:val="center"/>
+            <w:hideMark/>
+          </w:tcPr>
+          <w:p>
+            <w:pPr>
+              <w:spacing w:after="0" w:line="240" w:lineRule="auto"/>
+              <w:rPr>
+                <w:rFonts w:ascii="Times New Roman" w:eastAsia="Times New Roman" w:hAnsi="Times New Roman" w:cs="Times New Roman"/>
+                <w:kern w:val="0"/>
+                <w:lang w:eastAsia="es-MX"/>
+                <w14:ligatures w14:val="none"/>
+              </w:rPr>
+            </w:pPr>
+            <w:r>
+              <w:rPr>
+                <w:rFonts w:ascii="Times New Roman" w:eastAsia="Times New Roman" w:hAnsi="Times New Roman" w:cs="Times New Roman"/>
+                <w:kern w:val="0"/>
+                <w:lang w:eastAsia="es-MX"/>
+                <w14:ligatures w14:val="none"/>
+              </w:rPr>
+              <w:t>Alta</w:t>
+            </w:r>
+          </w:p>
+        </w:tc>
+      </w:tr>
+    </w:tbl>
+    <w:p>
+      <w:pPr>
+        <w:spacing w:after="0" w:line="240" w:lineRule="auto"/>
+        <w:rPr>
+          <w:rFonts w:ascii="Times New Roman" w:eastAsia="Times New Roman" w:hAnsi="Times New Roman" w:cs="Times New Roman"/>
+          <w:kern w:val="0"/>
+          <w:lang w:eastAsia="es-MX"/>
+          <w14:ligatures w14:val="none"/>
+        </w:rPr>
+      </w:pPr>
+    </w:p>
+    <w:p>
+      <w:pPr>
+        <w:spacing w:after="0" w:line="240" w:lineRule="auto"/>
+        <w:rPr>
+          <w:rFonts w:ascii="Times New Roman" w:eastAsia="Times New Roman" w:hAnsi="Times New Roman" w:cs="Times New Roman"/>
+          <w:kern w:val="0"/>
+          <w:lang w:eastAsia="es-MX"/>
+          <w14:ligatures w14:val="none"/>
+        </w:rPr>
+      </w:pPr>
+      <w:r>
+        <w:rPr>
+          <w:rFonts w:ascii="Times New Roman" w:eastAsia="Times New Roman" w:hAnsi="Times New Roman" w:cs="Times New Roman"/>
+          <w:b/>
+          <w:bCs/>
+          <w:kern w:val="0"/>
+          <w:lang w:eastAsia="es-MX"/>
+          <w14:ligatures w14:val="none"/>
+        </w:rPr>
+        <w:t>Funcionalidad: Pruebas de Contenido</w:t>
+      </w:r>
+    </w:p>
+    <w:tbl>
+      <w:tblPr>
+        <w:tblW w:w="0" w:type="auto"/>
+        <w:tblCellSpacing w:w="15" w:type="dxa"/>
+        <w:tblBorders>
+          <w:top w:val="single" w:sz="4" w:space="0" w:color="auto"/>
+          <w:left w:val="single" w:sz="4" w:space="0" w:color="auto"/>
+          <w:bottom w:val="single" w:sz="4" w:space="0" w:color="auto"/>
+          <w:right w:val="single" w:sz="4" w:space="0" w:color="auto"/>
+          <w:insideH w:val="single" w:sz="4" w:space="0" w:color="auto"/>
+          <w:insideV w:val="single" w:sz="4" w:space="0" w:color="auto"/>
+        </w:tblBorders>
+        <w:tblCellMar>
+          <w:top w:w="15" w:type="dxa"/>
+          <w:left w:w="15" w:type="dxa"/>
+          <w:bottom w:w="15" w:type="dxa"/>
+          <w:right w:w="15" w:type="dxa"/>
+        </w:tblCellMar>
+        <w:tblLook w:val="04A0" w:firstRow="1" w:lastRow="0" w:firstColumn="1" w:lastColumn="0" w:noHBand="0" w:noVBand="1"/>
+      </w:tblPr>
+      <w:tblGrid>
+        <w:gridCol w:w="762"/>
+        <w:gridCol w:w="1546"/>
+        <w:gridCol w:w="1637"/>
+        <w:gridCol w:w="1326"/>
+        <w:gridCol w:w="2462"/>
+        <w:gridCol w:w="1095"/>
+      </w:tblGrid>
+      <w:tr>
+        <w:trPr>
+          <w:tblHeader/>
+          <w:tblCellSpacing w:w="15" w:type="dxa"/>
+        </w:trPr>
+        <w:tc>
+          <w:tcPr>
+            <w:tcW w:w="0" w:type="auto"/>
+            <w:vAlign w:val="center"/>
+            <w:hideMark/>
+          </w:tcPr>
+          <w:p>
+            <w:pPr>
+              <w:spacing w:after="0" w:line="240" w:lineRule="auto"/>
+              <w:rPr>
+                <w:rFonts w:ascii="Times New Roman" w:eastAsia="Times New Roman" w:hAnsi="Times New Roman" w:cs="Times New Roman"/>
+                <w:b/>
+                <w:bCs/>
+                <w:kern w:val="0"/>
+                <w:lang w:eastAsia="es-MX"/>
+                <w14:ligatures w14:val="none"/>
+              </w:rPr>
+            </w:pPr>
+            <w:r>
+              <w:rPr>
+                <w:rFonts w:ascii="Times New Roman" w:eastAsia="Times New Roman" w:hAnsi="Times New Roman" w:cs="Times New Roman"/>
+                <w:b/>
+                <w:bCs/>
+                <w:kern w:val="0"/>
+                <w:lang w:eastAsia="es-MX"/>
+                <w14:ligatures w14:val="none"/>
+              </w:rPr>
+              <w:t>ID</w:t>
+            </w:r>
+          </w:p>
+        </w:tc>
+        <w:tc>
+          <w:tcPr>
+            <w:tcW w:w="0" w:type="auto"/>
+            <w:vAlign w:val="center"/>
+            <w:hideMark/>
+          </w:tcPr>
+          <w:p>
+            <w:pPr>
+              <w:spacing w:after="0" w:line="240" w:lineRule="auto"/>
+              <w:rPr>
+                <w:rFonts w:ascii="Times New Roman" w:eastAsia="Times New Roman" w:hAnsi="Times New Roman" w:cs="Times New Roman"/>
+                <w:b/>
+                <w:bCs/>
+                <w:kern w:val="0"/>
+                <w:lang w:eastAsia="es-MX"/>
+                <w14:ligatures w14:val="none"/>
+              </w:rPr>
+            </w:pPr>
+            <w:r>
+              <w:rPr>
+                <w:rFonts w:ascii="Times New Roman" w:eastAsia="Times New Roman" w:hAnsi="Times New Roman" w:cs="Times New Roman"/>
+                <w:b/>
+                <w:bCs/>
+                <w:kern w:val="0"/>
+                <w:lang w:eastAsia="es-MX"/>
+                <w14:ligatures w14:val="none"/>
+              </w:rPr>
+              <w:t>Escenario</w:t>
+            </w:r>
+          </w:p>
+        </w:tc>
+        <w:tc>
+          <w:tcPr>
+            <w:tcW w:w="0" w:type="auto"/>
+            <w:vAlign w:val="center"/>
+            <w:hideMark/>
+          </w:tcPr>
+          <w:p>
+            <w:pPr>
+              <w:spacing w:after="0" w:line="240" w:lineRule="auto"/>
+              <w:rPr>
+                <w:rFonts w:ascii="Times New Roman" w:eastAsia="Times New Roman" w:hAnsi="Times New Roman" w:cs="Times New Roman"/>
+                <w:b/>
+                <w:bCs/>
+                <w:kern w:val="0"/>
+                <w:lang w:eastAsia="es-MX"/>
+                <w14:ligatures w14:val="none"/>
+              </w:rPr>
+            </w:pPr>
+            <w:r>
+              <w:rPr>
+                <w:rFonts w:ascii="Times New Roman" w:eastAsia="Times New Roman" w:hAnsi="Times New Roman" w:cs="Times New Roman"/>
+                <w:b/>
+                <w:bCs/>
+                <w:kern w:val="0"/>
+                <w:lang w:eastAsia="es-MX"/>
+                <w14:ligatures w14:val="none"/>
+              </w:rPr>
+              <w:t>Precondiciones</w:t>
+            </w:r>
+          </w:p>
+        </w:tc>
+        <w:tc>
+          <w:tcPr>
+            <w:tcW w:w="0" w:type="auto"/>
+            <w:vAlign w:val="center"/>
+            <w:hideMark/>
+          </w:tcPr>
+          <w:p>
+            <w:pPr>
+              <w:spacing w:after="0" w:line="240" w:lineRule="auto"/>
+              <w:rPr>
+                <w:rFonts w:ascii="Times New Roman" w:eastAsia="Times New Roman" w:hAnsi="Times New Roman" w:cs="Times New Roman"/>
+                <w:b/>
+                <w:bCs/>
+                <w:kern w:val="0"/>
+                <w:lang w:eastAsia="es-MX"/>
+                <w14:ligatures w14:val="none"/>
+              </w:rPr>
+            </w:pPr>
+            <w:r>
+              <w:rPr>
+                <w:rFonts w:ascii="Times New Roman" w:eastAsia="Times New Roman" w:hAnsi="Times New Roman" w:cs="Times New Roman"/>
+                <w:b/>
+                <w:bCs/>
+                <w:kern w:val="0"/>
+                <w:lang w:eastAsia="es-MX"/>
+                <w14:ligatures w14:val="none"/>
+              </w:rPr>
+              <w:t>Entrada</w:t>
+            </w:r>
+          </w:p>
+        </w:tc>
+        <w:tc>
+          <w:tcPr>
+            <w:tcW w:w="0" w:type="auto"/>
+            <w:vAlign w:val="center"/>
+            <w:hideMark/>
+          </w:tcPr>
+          <w:p>
+            <w:pPr>
+              <w:spacing w:after="0" w:line="240" w:lineRule="auto"/>
+              <w:rPr>
+                <w:rFonts w:ascii="Times New Roman" w:eastAsia="Times New Roman" w:hAnsi="Times New Roman" w:cs="Times New Roman"/>
+                <w:b/>
+                <w:bCs/>
+                <w:kern w:val="0"/>
+                <w:lang w:eastAsia="es-MX"/>
+                <w14:ligatures w14:val="none"/>
+              </w:rPr>
+            </w:pPr>
+            <w:r>
+              <w:rPr>
+                <w:rFonts w:ascii="Times New Roman" w:eastAsia="Times New Roman" w:hAnsi="Times New Roman" w:cs="Times New Roman"/>
+                <w:b/>
+                <w:bCs/>
+                <w:kern w:val="0"/>
+                <w:lang w:eastAsia="es-MX"/>
+                <w14:ligatures w14:val="none"/>
+              </w:rPr>
+              <w:t>Resultado Esperado</w:t>
+            </w:r>
+          </w:p>
+        </w:tc>
+        <w:tc>
+          <w:tcPr>
+            <w:tcW w:w="0" w:type="auto"/>
+            <w:vAlign w:val="center"/>
+            <w:hideMark/>
+          </w:tcPr>
+          <w:p>
+            <w:pPr>
+              <w:spacing w:after="0" w:line="240" w:lineRule="auto"/>
+              <w:rPr>
+                <w:rFonts w:ascii="Times New Roman" w:eastAsia="Times New Roman" w:hAnsi="Times New Roman" w:cs="Times New Roman"/>
+                <w:b/>
+                <w:bCs/>
+                <w:kern w:val="0"/>
+                <w:lang w:eastAsia="es-MX"/>
+                <w14:ligatures w14:val="none"/>
+              </w:rPr>
+            </w:pPr>
+            <w:r>
+              <w:rPr>
+                <w:rFonts w:ascii="Times New Roman" w:eastAsia="Times New Roman" w:hAnsi="Times New Roman" w:cs="Times New Roman"/>
+                <w:b/>
+                <w:bCs/>
+                <w:kern w:val="0"/>
+                <w:lang w:eastAsia="es-MX"/>
+                <w14:ligatures w14:val="none"/>
+              </w:rPr>
+              <w:t>Prioridad</w:t>
+            </w:r>
+          </w:p>
+        </w:tc>
+      </w:tr>
+      <w:tr>
+        <w:trPr>
+          <w:tblCellSpacing w:w="15" w:type="dxa"/>
+        </w:trPr>
+        <w:tc>
+          <w:tcPr>
+            <w:tcW w:w="0" w:type="auto"/>
+            <w:vAlign w:val="center"/>
+            <w:hideMark/>
+          </w:tcPr>
+          <w:p>
+            <w:pPr>
+              <w:spacing w:after="0" w:line="240" w:lineRule="auto"/>
+              <w:rPr>
+                <w:rFonts w:ascii="Times New Roman" w:eastAsia="Times New Roman" w:hAnsi="Times New Roman" w:cs="Times New Roman"/>
+                <w:kern w:val="0"/>
+                <w:lang w:eastAsia="es-MX"/>
+                <w14:ligatures w14:val="none"/>
+              </w:rPr>
+            </w:pPr>
+            <w:r>
+              <w:rPr>
+                <w:rFonts w:ascii="Times New Roman" w:eastAsia="Times New Roman" w:hAnsi="Times New Roman" w:cs="Times New Roman"/>
+                <w:kern w:val="0"/>
+                <w:lang w:eastAsia="es-MX"/>
+                <w14:ligatures w14:val="none"/>
+              </w:rPr>
+              <w:t>TC110</w:t>
+            </w:r>
+          </w:p>
+        </w:tc>
+        <w:tc>
+          <w:tcPr>
+            <w:tcW w:w="0" w:type="auto"/>
+            <w:vAlign w:val="center"/>
+            <w:hideMark/>
+          </w:tcPr>
+          <w:p>
+            <w:pPr>
+              <w:spacing w:after="0" w:line="240" w:lineRule="auto"/>
+              <w:rPr>
+                <w:rFonts w:ascii="Times New Roman" w:eastAsia="Times New Roman" w:hAnsi="Times New Roman" w:cs="Times New Roman"/>
+                <w:kern w:val="0"/>
+                <w:lang w:eastAsia="es-MX"/>
+                <w14:ligatures w14:val="none"/>
+              </w:rPr>
+            </w:pPr>
+            <w:r>
+              <w:rPr>
+                <w:rFonts w:ascii="Times New Roman" w:eastAsia="Times New Roman" w:hAnsi="Times New Roman" w:cs="Times New Roman"/>
+                <w:kern w:val="0"/>
+                <w:lang w:eastAsia="es-MX"/>
+                <w14:ligatures w14:val="none"/>
+              </w:rPr>
+              <w:t>Validar textos de botones</w:t>
+            </w:r>
+          </w:p>
+        </w:tc>
+        <w:tc>
+          <w:tcPr>
+            <w:tcW w:w="0" w:type="auto"/>
+            <w:vAlign w:val="center"/>
+            <w:hideMark/>
+          </w:tcPr>
+          <w:p>
+            <w:pPr>
+              <w:spacing w:after="0" w:line="240" w:lineRule="auto"/>
+              <w:rPr>
+                <w:rFonts w:ascii="Times New Roman" w:eastAsia="Times New Roman" w:hAnsi="Times New Roman" w:cs="Times New Roman"/>
+                <w:kern w:val="0"/>
+                <w:lang w:eastAsia="es-MX"/>
+                <w14:ligatures w14:val="none"/>
+              </w:rPr>
+            </w:pPr>
+            <w:r>
+              <w:rPr>
+                <w:rFonts w:ascii="Times New Roman" w:eastAsia="Times New Roman" w:hAnsi="Times New Roman" w:cs="Times New Roman"/>
+                <w:kern w:val="0"/>
+                <w:lang w:eastAsia="es-MX"/>
+                <w14:ligatures w14:val="none"/>
+              </w:rPr>
+              <w:t>Sistema cargado</w:t>
+            </w:r>
+          </w:p>
+        </w:tc>
+        <w:tc>
+          <w:tcPr>
+            <w:tcW w:w="0" w:type="auto"/>
+            <w:vAlign w:val="center"/>
+            <w:hideMark/>
+          </w:tcPr>
+          <w:p>
+            <w:pPr>
+              <w:spacing w:after="0" w:line="240" w:lineRule="auto"/>
+              <w:rPr>
+                <w:rFonts w:ascii="Times New Roman" w:eastAsia="Times New Roman" w:hAnsi="Times New Roman" w:cs="Times New Roman"/>
+                <w:kern w:val="0"/>
+                <w:lang w:eastAsia="es-MX"/>
+                <w14:ligatures w14:val="none"/>
+              </w:rPr>
+            </w:pPr>
+            <w:r>
+              <w:rPr>
+                <w:rFonts w:ascii="Times New Roman" w:eastAsia="Times New Roman" w:hAnsi="Times New Roman" w:cs="Times New Roman"/>
+                <w:kern w:val="0"/>
+                <w:lang w:eastAsia="es-MX"/>
+                <w14:ligatures w14:val="none"/>
+              </w:rPr>
+              <w:t>Navegación UI</w:t>
+            </w:r>
+          </w:p>
+        </w:tc>
+        <w:tc>
+          <w:tcPr>
+            <w:tcW w:w="0" w:type="auto"/>
+            <w:vAlign w:val="center"/>
+            <w:hideMark/>
+          </w:tcPr>
+          <w:p>
+            <w:pPr>
+              <w:spacing w:after="0" w:line="240" w:lineRule="auto"/>
+              <w:rPr>
+                <w:rFonts w:ascii="Times New Roman" w:eastAsia="Times New Roman" w:hAnsi="Times New Roman" w:cs="Times New Roman"/>
+                <w:kern w:val="0"/>
+                <w:lang w:eastAsia="es-MX"/>
+                <w14:ligatures w14:val="none"/>
+              </w:rPr>
+            </w:pPr>
+            <w:r>
+              <w:rPr>
+                <w:rFonts w:ascii="Times New Roman" w:eastAsia="Times New Roman" w:hAnsi="Times New Roman" w:cs="Times New Roman"/>
+                <w:kern w:val="0"/>
+                <w:lang w:eastAsia="es-MX"/>
+                <w14:ligatures w14:val="none"/>
+              </w:rPr>
+              <w:t>Todos los botones muestran etiquetas correctas y claras</w:t>
+            </w:r>
+          </w:p>
+        </w:tc>
+        <w:tc>
+          <w:tcPr>
+            <w:tcW w:w="0" w:type="auto"/>
+            <w:vAlign w:val="center"/>
+            <w:hideMark/>
+          </w:tcPr>
+          <w:p>
+            <w:pPr>
+              <w:spacing w:after="0" w:line="240" w:lineRule="auto"/>
+              <w:rPr>
+                <w:rFonts w:ascii="Times New Roman" w:eastAsia="Times New Roman" w:hAnsi="Times New Roman" w:cs="Times New Roman"/>
+                <w:kern w:val="0"/>
+                <w:lang w:eastAsia="es-MX"/>
+                <w14:ligatures w14:val="none"/>
+              </w:rPr>
+            </w:pPr>
+            <w:r>
+              <w:rPr>
+                <w:rFonts w:ascii="Times New Roman" w:eastAsia="Times New Roman" w:hAnsi="Times New Roman" w:cs="Times New Roman"/>
+                <w:kern w:val="0"/>
+                <w:lang w:eastAsia="es-MX"/>
+                <w14:ligatures w14:val="none"/>
+              </w:rPr>
+              <w:t>Media</w:t>
+            </w:r>
+          </w:p>
+        </w:tc>
+      </w:tr>
+    </w:tbl>
+    <w:p>
+      <w:pPr>
+        <w:spacing w:after="0" w:line="240" w:lineRule="auto"/>
+        <w:rPr>
+          <w:rFonts w:ascii="Times New Roman" w:eastAsia="Times New Roman" w:hAnsi="Times New Roman" w:cs="Times New Roman"/>
+          <w:kern w:val="0"/>
+          <w:lang w:eastAsia="es-MX"/>
+          <w14:ligatures w14:val="none"/>
+        </w:rPr>
+      </w:pPr>
+    </w:p>
     <w:p>
       <w:pPr>
         <w:spacing w:after="0" w:line="240" w:lineRule="auto"/>
@@ -8056,6 +9076,7 @@
                 <w:lang w:eastAsia="es-MX"/>
                 <w14:ligatures w14:val="none"/>
               </w:rPr>
+              <w:lastRenderedPageBreak/>
               <w:t>Alta</w:t>
             </w:r>
           </w:p>
@@ -8518,7 +9539,6 @@
           <w:lang w:eastAsia="es-MX"/>
           <w14:ligatures w14:val="none"/>
         </w:rPr>
-        <w:lastRenderedPageBreak/>
         <w:t xml:space="preserve"> 2. Estrategia de Pruebas</w:t>
       </w:r>
     </w:p>
@@ -8893,6 +9913,7 @@
               </w:rPr>
             </w:pPr>
             <w:r>
+              <w:lastRenderedPageBreak/>
               <w:t>Preproducción</w:t>
             </w:r>
           </w:p>
@@ -9462,21 +10483,7 @@
               <w:rPr>
                 <w:lang w:val="en-US"/>
               </w:rPr>
-              <w:t xml:space="preserve">Scripts SQL </w:t>
-            </w:r>
-            <w:proofErr w:type="spellStart"/>
-            <w:r>
-              <w:rPr>
-                <w:lang w:val="en-US"/>
-              </w:rPr>
-              <w:t>en</w:t>
-            </w:r>
-            <w:proofErr w:type="spellEnd"/>
-            <w:r>
-              <w:rPr>
-                <w:lang w:val="en-US"/>
-              </w:rPr>
-              <w:t xml:space="preserve"> SQL Server</w:t>
+              <w:t>Scripts SQL en SQL Server</w:t>
             </w:r>
           </w:p>
         </w:tc>
@@ -9947,7 +10954,6 @@
           <w:lang w:eastAsia="es-CO"/>
           <w14:ligatures w14:val="none"/>
         </w:rPr>
-        <w:lastRenderedPageBreak/>
         <w:t>4.2 Prueba de Integración (Operaciones CRUD en la Base de Datos)</w:t>
       </w:r>
     </w:p>
@@ -10113,6 +11119,7 @@
           <w:lang w:eastAsia="es-CO"/>
           <w14:ligatures w14:val="none"/>
         </w:rPr>
+        <w:lastRenderedPageBreak/>
         <w:t>4.3 Prueba de Seguridad (Protección contra Inyección SQL)</w:t>
       </w:r>
     </w:p>
@@ -10527,7 +11534,6 @@
         </w:rPr>
         <w:t>1</w:t>
       </w:r>
-      <w:proofErr w:type="gramStart"/>
       <w:r>
         <w:rPr>
           <w:rFonts w:ascii="Apple Color Emoji" w:eastAsia="Times New Roman" w:hAnsi="Apple Color Emoji" w:cs="Apple Color Emoji"/>
@@ -10558,9 +11564,79 @@
           <w:lang w:eastAsia="es-MX"/>
           <w14:ligatures w14:val="none"/>
         </w:rPr>
-        <w:t>Commit</w:t>
-      </w:r>
-      <w:proofErr w:type="gramEnd"/>
+        <w:t>Commit &amp; Push</w:t>
+      </w:r>
+      <w:r>
+        <w:rPr>
+          <w:rFonts w:ascii="Times New Roman" w:eastAsia="Times New Roman" w:hAnsi="Times New Roman" w:cs="Times New Roman"/>
+          <w:color w:val="000000"/>
+          <w:kern w:val="0"/>
+          <w:lang w:eastAsia="es-MX"/>
+          <w14:ligatures w14:val="none"/>
+        </w:rPr>
+        <w:t> </w:t>
+      </w:r>
+      <w:r>
+        <w:rPr>
+          <w:rFonts w:ascii="Segoe UI Symbol" w:eastAsia="Times New Roman" w:hAnsi="Segoe UI Symbol" w:cs="Segoe UI Symbol"/>
+          <w:color w:val="000000"/>
+          <w:kern w:val="0"/>
+          <w:lang w:eastAsia="es-MX"/>
+          <w14:ligatures w14:val="none"/>
+        </w:rPr>
+        <w:t>➝</w:t>
+      </w:r>
+      <w:r>
+        <w:rPr>
+          <w:rFonts w:ascii="Times New Roman" w:eastAsia="Times New Roman" w:hAnsi="Times New Roman" w:cs="Times New Roman"/>
+          <w:color w:val="000000"/>
+          <w:kern w:val="0"/>
+          <w:lang w:eastAsia="es-MX"/>
+          <w14:ligatures w14:val="none"/>
+        </w:rPr>
+        <w:t xml:space="preserve"> </w:t>
+      </w:r>
+      <w:r>
+        <w:rPr>
+          <w:rFonts w:ascii="Times New Roman" w:eastAsia="Times New Roman" w:hAnsi="Times New Roman" w:cs="Times New Roman"/>
+          <w:color w:val="000000"/>
+          <w:kern w:val="0"/>
+          <w:lang w:eastAsia="es-MX"/>
+          <w14:ligatures w14:val="none"/>
+        </w:rPr>
+        <w:t>El desarrollador sube cambios en la estructura de la base de datos (scripts SQL).</w:t>
+      </w:r>
+      <w:r>
+        <w:rPr>
+          <w:rFonts w:ascii="Times New Roman" w:eastAsia="Times New Roman" w:hAnsi="Times New Roman" w:cs="Times New Roman"/>
+          <w:color w:val="000000"/>
+          <w:kern w:val="0"/>
+          <w:lang w:eastAsia="es-MX"/>
+          <w14:ligatures w14:val="none"/>
+        </w:rPr>
+        <w:br/>
+        <w:t>2</w:t>
+      </w:r>
+      <w:r>
+        <w:rPr>
+          <w:rFonts w:ascii="Apple Color Emoji" w:eastAsia="Times New Roman" w:hAnsi="Apple Color Emoji" w:cs="Apple Color Emoji"/>
+          <w:color w:val="000000"/>
+          <w:kern w:val="0"/>
+          <w:lang w:eastAsia="es-MX"/>
+          <w14:ligatures w14:val="none"/>
+        </w:rPr>
+        <w:t>️</w:t>
+      </w:r>
+      <w:r>
+        <w:rPr>
+          <w:rFonts w:ascii="Cambria" w:eastAsia="Times New Roman" w:hAnsi="Cambria" w:cs="Apple Color Emoji"/>
+          <w:color w:val="000000"/>
+          <w:kern w:val="0"/>
+          <w:lang w:eastAsia="es-MX"/>
+          <w14:ligatures w14:val="none"/>
+        </w:rPr>
+        <w:t>.</w:t>
+      </w:r>
       <w:r>
         <w:rPr>
           <w:rFonts w:ascii="Times New Roman" w:eastAsia="Times New Roman" w:hAnsi="Times New Roman" w:cs="Times New Roman"/>
@@ -10571,7 +11647,7 @@
           <w:lang w:eastAsia="es-MX"/>
           <w14:ligatures w14:val="none"/>
         </w:rPr>
-        <w:t xml:space="preserve"> &amp; Push</w:t>
+        <w:t>Ejecución de Pruebas Unitarias</w:t>
       </w:r>
       <w:r>
         <w:rPr>
@@ -10585,33 +11661,13 @@
       </w:r>
       <w:r>
         <w:rPr>
-          <w:rFonts w:ascii="Segoe UI Symbol" w:eastAsia="Times New Roman" w:hAnsi="Segoe UI Symbol" w:cs="Segoe UI Symbol"/>
-          <w:color w:val="000000"/>
-          <w:kern w:val="0"/>
-          <w:lang w:eastAsia="es-MX"/>
-          <w14:ligatures w14:val="none"/>
-        </w:rPr>
-        <w:t>➝</w:t>
-      </w:r>
-      <w:r>
-        <w:rPr>
-          <w:rFonts w:ascii="Times New Roman" w:eastAsia="Times New Roman" w:hAnsi="Times New Roman" w:cs="Times New Roman"/>
-          <w:color w:val="000000"/>
-          <w:kern w:val="0"/>
-          <w:lang w:eastAsia="es-MX"/>
-          <w14:ligatures w14:val="none"/>
-        </w:rPr>
-        <w:t xml:space="preserve"> </w:t>
-      </w:r>
-      <w:r>
-        <w:rPr>
-          <w:rFonts w:ascii="Times New Roman" w:eastAsia="Times New Roman" w:hAnsi="Times New Roman" w:cs="Times New Roman"/>
-          <w:color w:val="000000"/>
-          <w:kern w:val="0"/>
-          <w:lang w:eastAsia="es-MX"/>
-          <w14:ligatures w14:val="none"/>
-        </w:rPr>
-        <w:t>El desarrollador sube cambios en la estructura de la base de datos (scripts SQL).</w:t>
+          <w:rFonts w:ascii="Times New Roman" w:eastAsia="Times New Roman" w:hAnsi="Times New Roman" w:cs="Times New Roman"/>
+          <w:color w:val="000000"/>
+          <w:kern w:val="0"/>
+          <w:lang w:eastAsia="es-MX"/>
+          <w14:ligatures w14:val="none"/>
+        </w:rPr>
+        <w:t>Verificación de integridad de datos y validaciones en stored procedures.</w:t>
       </w:r>
       <w:r>
         <w:rPr>
@@ -10622,7 +11678,7 @@
           <w14:ligatures w14:val="none"/>
         </w:rPr>
         <w:br/>
-        <w:t>2</w:t>
+        <w:t>3</w:t>
       </w:r>
       <w:r>
         <w:rPr>
@@ -10643,6 +11699,16 @@
           <w14:ligatures w14:val="none"/>
         </w:rPr>
         <w:t>.</w:t>
+      </w:r>
+      <w:r>
+        <w:rPr>
+          <w:rFonts w:ascii="Times New Roman" w:eastAsia="Times New Roman" w:hAnsi="Times New Roman" w:cs="Times New Roman"/>
+          <w:color w:val="000000"/>
+          <w:kern w:val="0"/>
+          <w:lang w:eastAsia="es-MX"/>
+          <w14:ligatures w14:val="none"/>
+        </w:rPr>
+        <w:t> </w:t>
       </w:r>
       <w:r>
         <w:rPr>
@@ -10654,7 +11720,7 @@
           <w:lang w:eastAsia="es-MX"/>
           <w14:ligatures w14:val="none"/>
         </w:rPr>
-        <w:t>Ejecución de Pruebas Unitarias</w:t>
+        <w:t>Ejecución de Pruebas de Integración</w:t>
       </w:r>
       <w:r>
         <w:rPr>
@@ -10674,7 +11740,7 @@
           <w:lang w:eastAsia="es-MX"/>
           <w14:ligatures w14:val="none"/>
         </w:rPr>
-        <w:t>Verificación de integridad de datos y validaciones en stored procedures.</w:t>
+        <w:t>Validación de operaciones CRUD con Postman y scripts automatizados.</w:t>
       </w:r>
       <w:r>
         <w:rPr>
@@ -10685,7 +11751,7 @@
           <w14:ligatures w14:val="none"/>
         </w:rPr>
         <w:br/>
-        <w:t>3</w:t>
+        <w:t>4</w:t>
       </w:r>
       <w:r>
         <w:rPr>
@@ -10727,7 +11793,7 @@
           <w:lang w:eastAsia="es-MX"/>
           <w14:ligatures w14:val="none"/>
         </w:rPr>
-        <w:t>Ejecución de Pruebas de Integración</w:t>
+        <w:t>Análisis de Código y Seguridad</w:t>
       </w:r>
       <w:r>
         <w:rPr>
@@ -10747,7 +11813,7 @@
           <w:lang w:eastAsia="es-MX"/>
           <w14:ligatures w14:val="none"/>
         </w:rPr>
-        <w:t>Validación de operaciones CRUD con Postman y scripts automatizados.</w:t>
+        <w:t>Revisión de consultas para evitar inyección SQL (SonarQube, OWASP ZAP).</w:t>
       </w:r>
       <w:r>
         <w:rPr>
@@ -10758,7 +11824,7 @@
           <w14:ligatures w14:val="none"/>
         </w:rPr>
         <w:br/>
-        <w:t>4</w:t>
+        <w:t>5</w:t>
       </w:r>
       <w:r>
         <w:rPr>
@@ -10800,7 +11866,7 @@
           <w:lang w:eastAsia="es-MX"/>
           <w14:ligatures w14:val="none"/>
         </w:rPr>
-        <w:t>Análisis de Código y Seguridad</w:t>
+        <w:t>Despliegue a Staging</w:t>
       </w:r>
       <w:r>
         <w:rPr>
@@ -10820,7 +11886,7 @@
           <w:lang w:eastAsia="es-MX"/>
           <w14:ligatures w14:val="none"/>
         </w:rPr>
-        <w:t>Revisión de consultas para evitar inyección SQL (SonarQube, OWASP ZAP).</w:t>
+        <w:t>Implementación de cambios en un entorno de prueba con datos de prueba.</w:t>
       </w:r>
       <w:r>
         <w:rPr>
@@ -10831,7 +11897,7 @@
           <w14:ligatures w14:val="none"/>
         </w:rPr>
         <w:br/>
-        <w:t>5</w:t>
+        <w:t>6</w:t>
       </w:r>
       <w:r>
         <w:rPr>
@@ -10873,7 +11939,7 @@
           <w:lang w:eastAsia="es-MX"/>
           <w14:ligatures w14:val="none"/>
         </w:rPr>
-        <w:t>Despliegue a Staging</w:t>
+        <w:t>Ejecución de Pruebas de Sistema &amp; Carga</w:t>
       </w:r>
       <w:r>
         <w:rPr>
@@ -10893,7 +11959,7 @@
           <w:lang w:eastAsia="es-MX"/>
           <w14:ligatures w14:val="none"/>
         </w:rPr>
-        <w:t>Implementación de cambios en un entorno de prueba con datos de prueba.</w:t>
+        <w:t>Evaluación de consultas con grandes volúmenes de datos (SQL Server Profiler, k6).</w:t>
       </w:r>
       <w:r>
         <w:rPr>
@@ -10904,89 +11970,6 @@
           <w14:ligatures w14:val="none"/>
         </w:rPr>
         <w:br/>
-        <w:t>6</w:t>
-      </w:r>
-      <w:r>
-        <w:rPr>
-          <w:rFonts w:ascii="Apple Color Emoji" w:eastAsia="Times New Roman" w:hAnsi="Apple Color Emoji" w:cs="Apple Color Emoji"/>
-          <w:color w:val="000000"/>
-          <w:kern w:val="0"/>
-          <w:lang w:eastAsia="es-MX"/>
-          <w14:ligatures w14:val="none"/>
-        </w:rPr>
-        <w:t>️</w:t>
-      </w:r>
-      <w:r>
-        <w:rPr>
-          <w:rFonts w:ascii="Cambria" w:eastAsia="Times New Roman" w:hAnsi="Cambria" w:cs="Apple Color Emoji"/>
-          <w:color w:val="000000"/>
-          <w:kern w:val="0"/>
-          <w:lang w:eastAsia="es-MX"/>
-          <w14:ligatures w14:val="none"/>
-        </w:rPr>
-        <w:t>.</w:t>
-      </w:r>
-      <w:r>
-        <w:rPr>
-          <w:rFonts w:ascii="Times New Roman" w:eastAsia="Times New Roman" w:hAnsi="Times New Roman" w:cs="Times New Roman"/>
-          <w:color w:val="000000"/>
-          <w:kern w:val="0"/>
-          <w:lang w:eastAsia="es-MX"/>
-          <w14:ligatures w14:val="none"/>
-        </w:rPr>
-        <w:t> </w:t>
-      </w:r>
-      <w:r>
-        <w:rPr>
-          <w:rFonts w:ascii="Times New Roman" w:eastAsia="Times New Roman" w:hAnsi="Times New Roman" w:cs="Times New Roman"/>
-          <w:b/>
-          <w:bCs/>
-          <w:color w:val="000000"/>
-          <w:kern w:val="0"/>
-          <w:lang w:eastAsia="es-MX"/>
-          <w14:ligatures w14:val="none"/>
-        </w:rPr>
-        <w:t>Ejecución de Pruebas de Sistema &amp; Carga</w:t>
-      </w:r>
-      <w:r>
-        <w:rPr>
-          <w:rFonts w:ascii="Times New Roman" w:eastAsia="Times New Roman" w:hAnsi="Times New Roman" w:cs="Times New Roman"/>
-          <w:color w:val="000000"/>
-          <w:kern w:val="0"/>
-          <w:lang w:eastAsia="es-MX"/>
-          <w14:ligatures w14:val="none"/>
-        </w:rPr>
-        <w:t> </w:t>
-      </w:r>
-      <w:r>
-        <w:rPr>
-          <w:rFonts w:ascii="Times New Roman" w:eastAsia="Times New Roman" w:hAnsi="Times New Roman" w:cs="Times New Roman"/>
-          <w:color w:val="000000"/>
-          <w:kern w:val="0"/>
-          <w:lang w:eastAsia="es-MX"/>
-          <w14:ligatures w14:val="none"/>
-        </w:rPr>
-        <w:t>Evaluación de consultas con grandes volúmenes de datos (SQL Server Profiler, k6).</w:t>
-      </w:r>
-      <w:r>
-        <w:rPr>
-          <w:rFonts w:ascii="Times New Roman" w:eastAsia="Times New Roman" w:hAnsi="Times New Roman" w:cs="Times New Roman"/>
-          <w:color w:val="000000"/>
-          <w:kern w:val="0"/>
-          <w:lang w:eastAsia="es-MX"/>
-          <w14:ligatures w14:val="none"/>
-        </w:rPr>
-        <w:br/>
-      </w:r>
-      <w:r>
-        <w:rPr>
-          <w:rFonts w:ascii="Times New Roman" w:eastAsia="Times New Roman" w:hAnsi="Times New Roman" w:cs="Times New Roman"/>
-          <w:color w:val="000000"/>
-          <w:kern w:val="0"/>
-          <w:lang w:eastAsia="es-MX"/>
-          <w14:ligatures w14:val="none"/>
-        </w:rPr>
-        <w:lastRenderedPageBreak/>
         <w:t>7</w:t>
       </w:r>
       <w:r>
@@ -11348,6 +12331,7 @@
                 <w:lang w:eastAsia="es-MX"/>
                 <w14:ligatures w14:val="none"/>
               </w:rPr>
+              <w:lastRenderedPageBreak/>
               <w:t>Tiempo de Respuesta API</w:t>
             </w:r>
           </w:p>
@@ -11793,17 +12777,7 @@
                 <w:lang w:eastAsia="es-MX"/>
                 <w14:ligatures w14:val="none"/>
               </w:rPr>
-              <w:t xml:space="preserve">Uso de scripts en SQL Server (T-SQL) para validar integridad de datos y ejecución de procedimientos </w:t>
-            </w:r>
-            <w:r>
-              <w:rPr>
-                <w:rFonts w:ascii="Times New Roman" w:eastAsia="Times New Roman" w:hAnsi="Times New Roman" w:cs="Times New Roman"/>
-                <w:color w:val="000000"/>
-                <w:kern w:val="0"/>
-                <w:lang w:eastAsia="es-MX"/>
-                <w14:ligatures w14:val="none"/>
-              </w:rPr>
-              <w:t>almacenados.</w:t>
+              <w:t>Uso de scripts en SQL Server (T-SQL) para validar integridad de datos y ejecución de procedimientos almacenados.</w:t>
             </w:r>
           </w:p>
         </w:tc>
@@ -12303,7 +13277,6 @@
                 <w:lang w:eastAsia="es-MX"/>
                 <w14:ligatures w14:val="none"/>
               </w:rPr>
-              <w:lastRenderedPageBreak/>
               <w:t>Pruebas Dinámicas</w:t>
             </w:r>
           </w:p>
@@ -12443,6 +13416,7 @@
                 <w:lang w:eastAsia="es-MX"/>
                 <w14:ligatures w14:val="none"/>
               </w:rPr>
+              <w:lastRenderedPageBreak/>
               <w:t>Tipo de Prueba</w:t>
             </w:r>
           </w:p>
@@ -13316,7 +14290,6 @@
                 <w:lang w:eastAsia="es-MX"/>
                 <w14:ligatures w14:val="none"/>
               </w:rPr>
-              <w:lastRenderedPageBreak/>
               <w:t>Tipo de Prueba</w:t>
             </w:r>
           </w:p>
@@ -13647,6 +14620,7 @@
                 <w:lang w:eastAsia="es-MX"/>
                 <w14:ligatures w14:val="none"/>
               </w:rPr>
+              <w:lastRenderedPageBreak/>
               <w:t>Pruebas de API</w:t>
             </w:r>
           </w:p>
@@ -14670,7 +15644,6 @@
           <w:lang w:eastAsia="es-MX"/>
           <w14:ligatures w14:val="none"/>
         </w:rPr>
-        <w:lastRenderedPageBreak/>
         <w:t>8. Pruebas en DevOps y CI/CD</w:t>
       </w:r>
     </w:p>
@@ -14977,9 +15950,531 @@
           <w:kern w:val="0"/>
           <w:lang w:eastAsia="es-MX"/>
         </w:rPr>
+        <w:lastRenderedPageBreak/>
         <w:pict w14:anchorId="50D33988">
           <v:rect id="_x0000_i1033" alt="" style="width:441.9pt;height:.05pt;mso-width-percent:0;mso-height-percent:0;mso-width-percent:0;mso-height-percent:0" o:hralign="center" o:hrstd="t" o:hr="t" fillcolor="#a0a0a0" stroked="f"/>
         </w:pict>
+      </w:r>
+    </w:p>
+    <w:p>
+      <w:pPr>
+        <w:rPr>
+          <w:rFonts w:ascii="Times New Roman" w:hAnsi="Times New Roman" w:cs="Times New Roman"/>
+          <w:b/>
+          <w:bCs/>
+          <w:sz w:val="36"/>
+          <w:szCs w:val="36"/>
+        </w:rPr>
+      </w:pPr>
+      <w:r>
+        <w:rPr>
+          <w:rFonts w:ascii="Times New Roman" w:hAnsi="Times New Roman" w:cs="Times New Roman"/>
+          <w:b/>
+          <w:bCs/>
+          <w:sz w:val="36"/>
+          <w:szCs w:val="36"/>
+        </w:rPr>
+        <w:t>8</w:t>
+      </w:r>
+      <w:r>
+        <w:rPr>
+          <w:rFonts w:ascii="Times New Roman" w:hAnsi="Times New Roman" w:cs="Times New Roman"/>
+          <w:b/>
+          <w:bCs/>
+          <w:sz w:val="36"/>
+          <w:szCs w:val="36"/>
+          <w:lang w:val="en-US"/>
+        </w:rPr>
+        <w:t>️</w:t>
+      </w:r>
+      <w:r>
+        <w:rPr>
+          <w:rFonts w:ascii="Times New Roman" w:hAnsi="Times New Roman" w:cs="Times New Roman"/>
+          <w:b/>
+          <w:bCs/>
+          <w:sz w:val="36"/>
+          <w:szCs w:val="36"/>
+        </w:rPr>
+        <w:t xml:space="preserve">. </w:t>
+      </w:r>
+      <w:r>
+        <w:rPr>
+          <w:rFonts w:ascii="Times New Roman" w:hAnsi="Times New Roman" w:cs="Times New Roman"/>
+          <w:b/>
+          <w:bCs/>
+          <w:sz w:val="36"/>
+          <w:szCs w:val="36"/>
+        </w:rPr>
+        <w:t>Evidencia de Pruebas (Postman)</w:t>
+      </w:r>
+    </w:p>
+    <w:p>
+      <w:pPr>
+        <w:rPr>
+          <w:rFonts w:ascii="Times New Roman" w:hAnsi="Times New Roman" w:cs="Times New Roman"/>
+          <w:b/>
+          <w:bCs/>
+        </w:rPr>
+      </w:pPr>
+      <w:r>
+        <w:rPr>
+          <w:rFonts w:ascii="Times New Roman" w:hAnsi="Times New Roman" w:cs="Times New Roman"/>
+          <w:b/>
+          <w:bCs/>
+        </w:rPr>
+        <w:t>Pruebas de navegación:</w:t>
+      </w:r>
+    </w:p>
+    <w:p>
+      <w:pPr>
+        <w:rPr>
+          <w:rFonts w:ascii="Times New Roman" w:hAnsi="Times New Roman" w:cs="Times New Roman"/>
+          <w:b/>
+          <w:bCs/>
+        </w:rPr>
+      </w:pPr>
+      <w:r>
+        <w:rPr>
+          <w:rFonts w:ascii="Times New Roman" w:hAnsi="Times New Roman" w:cs="Times New Roman"/>
+          <w:b/>
+          <w:bCs/>
+        </w:rPr>
+        <w:t>Gestión de Usuarios (CRUD)</w:t>
+      </w:r>
+    </w:p>
+    <w:p>
+      <w:pPr>
+        <w:rPr>
+          <w:rFonts w:ascii="Times New Roman" w:hAnsi="Times New Roman" w:cs="Times New Roman"/>
+        </w:rPr>
+      </w:pPr>
+      <w:r>
+        <w:rPr>
+          <w:rFonts w:ascii="Times New Roman" w:hAnsi="Times New Roman" w:cs="Times New Roman"/>
+        </w:rPr>
+        <w:t>TC001 – Crear Producto (POST)</w:t>
+      </w:r>
+    </w:p>
+    <w:p>
+      <w:pPr>
+        <w:rPr>
+          <w:rFonts w:ascii="Times New Roman" w:hAnsi="Times New Roman" w:cs="Times New Roman"/>
+        </w:rPr>
+      </w:pPr>
+      <w:r>
+        <w:rPr>
+          <w:rFonts w:ascii="Times New Roman" w:hAnsi="Times New Roman" w:cs="Times New Roman"/>
+          <w:noProof/>
+        </w:rPr>
+        <w:drawing>
+          <wp:inline distT="0" distB="0" distL="0" distR="0" wp14:anchorId="37C940C2" wp14:editId="32CF3EB9">
+            <wp:extent cx="6379022" cy="2295525"/>
+            <wp:effectExtent l="0" t="0" r="3175" b="0"/>
+            <wp:docPr id="349647939" name="Imagen 2"/>
+            <wp:cNvGraphicFramePr>
+              <a:graphicFrameLocks xmlns:a="http://schemas.openxmlformats.org/drawingml/2006/main" noChangeAspect="1"/>
+            </wp:cNvGraphicFramePr>
+            <a:graphic xmlns:a="http://schemas.openxmlformats.org/drawingml/2006/main">
+              <a:graphicData uri="http://schemas.openxmlformats.org/drawingml/2006/picture">
+                <pic:pic xmlns:pic="http://schemas.openxmlformats.org/drawingml/2006/picture">
+                  <pic:nvPicPr>
+                    <pic:cNvPr id="0" name="Picture 11"/>
+                    <pic:cNvPicPr>
+                      <a:picLocks noChangeAspect="1" noChangeArrowheads="1"/>
+                    </pic:cNvPicPr>
+                  </pic:nvPicPr>
+                  <pic:blipFill rotWithShape="1">
+                    <a:blip r:embed="rId5">
+                      <a:extLst>
+                        <a:ext uri="{28A0092B-C50C-407E-A947-70E740481C1C}">
+                          <a14:useLocalDpi xmlns:a14="http://schemas.microsoft.com/office/drawing/2010/main" val="0"/>
+                        </a:ext>
+                      </a:extLst>
+                    </a:blip>
+                    <a:srcRect l="625" r="12969" b="17084"/>
+                    <a:stretch/>
+                  </pic:blipFill>
+                  <pic:spPr bwMode="auto">
+                    <a:xfrm>
+                      <a:off x="0" y="0"/>
+                      <a:ext cx="6387314" cy="2298509"/>
+                    </a:xfrm>
+                    <a:prstGeom prst="rect">
+                      <a:avLst/>
+                    </a:prstGeom>
+                    <a:noFill/>
+                    <a:ln>
+                      <a:noFill/>
+                    </a:ln>
+                    <a:extLst>
+                      <a:ext uri="{53640926-AAD7-44D8-BBD7-CCE9431645EC}">
+                        <a14:shadowObscured xmlns:a14="http://schemas.microsoft.com/office/drawing/2010/main"/>
+                      </a:ext>
+                    </a:extLst>
+                  </pic:spPr>
+                </pic:pic>
+              </a:graphicData>
+            </a:graphic>
+          </wp:inline>
+        </w:drawing>
+      </w:r>
+    </w:p>
+    <w:p>
+      <w:pPr>
+        <w:rPr>
+          <w:rFonts w:ascii="Times New Roman" w:hAnsi="Times New Roman" w:cs="Times New Roman"/>
+        </w:rPr>
+      </w:pPr>
+      <w:r>
+        <w:rPr>
+          <w:rFonts w:ascii="Times New Roman" w:hAnsi="Times New Roman" w:cs="Times New Roman"/>
+        </w:rPr>
+        <w:t>Resultado esperado: Código 201 – Usuario creado correctamente.</w:t>
+      </w:r>
+    </w:p>
+    <w:p>
+      <w:pPr>
+        <w:rPr>
+          <w:rFonts w:ascii="Times New Roman" w:hAnsi="Times New Roman" w:cs="Times New Roman"/>
+        </w:rPr>
+      </w:pPr>
+    </w:p>
+    <w:p>
+      <w:pPr>
+        <w:rPr>
+          <w:rFonts w:ascii="Times New Roman" w:hAnsi="Times New Roman" w:cs="Times New Roman"/>
+        </w:rPr>
+      </w:pPr>
+      <w:r>
+        <w:rPr>
+          <w:rFonts w:ascii="Times New Roman" w:hAnsi="Times New Roman" w:cs="Times New Roman"/>
+        </w:rPr>
+        <w:t xml:space="preserve">TC002 – Leer </w:t>
+      </w:r>
+      <w:r>
+        <w:rPr>
+          <w:rFonts w:ascii="Times New Roman" w:hAnsi="Times New Roman" w:cs="Times New Roman"/>
+        </w:rPr>
+        <w:t>Producto</w:t>
+      </w:r>
+      <w:r>
+        <w:rPr>
+          <w:rFonts w:ascii="Times New Roman" w:hAnsi="Times New Roman" w:cs="Times New Roman"/>
+        </w:rPr>
+        <w:t xml:space="preserve"> (GET)</w:t>
+      </w:r>
+    </w:p>
+    <w:p>
+      <w:pPr>
+        <w:rPr>
+          <w:rFonts w:ascii="Times New Roman" w:hAnsi="Times New Roman" w:cs="Times New Roman"/>
+        </w:rPr>
+      </w:pPr>
+      <w:r>
+        <w:rPr>
+          <w:rFonts w:ascii="Times New Roman" w:hAnsi="Times New Roman" w:cs="Times New Roman"/>
+          <w:noProof/>
+        </w:rPr>
+        <w:drawing>
+          <wp:inline distT="0" distB="0" distL="0" distR="0" wp14:anchorId="76C7E4AB" wp14:editId="434AA6F9">
+            <wp:extent cx="6037779" cy="3004738"/>
+            <wp:effectExtent l="0" t="0" r="1270" b="5715"/>
+            <wp:docPr id="406370907" name="Imagen 4"/>
+            <wp:cNvGraphicFramePr>
+              <a:graphicFrameLocks xmlns:a="http://schemas.openxmlformats.org/drawingml/2006/main" noChangeAspect="1"/>
+            </wp:cNvGraphicFramePr>
+            <a:graphic xmlns:a="http://schemas.openxmlformats.org/drawingml/2006/main">
+              <a:graphicData uri="http://schemas.openxmlformats.org/drawingml/2006/picture">
+                <pic:pic xmlns:pic="http://schemas.openxmlformats.org/drawingml/2006/picture">
+                  <pic:nvPicPr>
+                    <pic:cNvPr id="0" name="Picture 12"/>
+                    <pic:cNvPicPr>
+                      <a:picLocks noChangeAspect="1" noChangeArrowheads="1"/>
+                    </pic:cNvPicPr>
+                  </pic:nvPicPr>
+                  <pic:blipFill>
+                    <a:blip r:embed="rId6">
+                      <a:extLst>
+                        <a:ext uri="{28A0092B-C50C-407E-A947-70E740481C1C}">
+                          <a14:useLocalDpi xmlns:a14="http://schemas.microsoft.com/office/drawing/2010/main" val="0"/>
+                        </a:ext>
+                      </a:extLst>
+                    </a:blip>
+                    <a:srcRect/>
+                    <a:stretch>
+                      <a:fillRect/>
+                    </a:stretch>
+                  </pic:blipFill>
+                  <pic:spPr bwMode="auto">
+                    <a:xfrm>
+                      <a:off x="0" y="0"/>
+                      <a:ext cx="6053596" cy="3012609"/>
+                    </a:xfrm>
+                    <a:prstGeom prst="rect">
+                      <a:avLst/>
+                    </a:prstGeom>
+                    <a:noFill/>
+                  </pic:spPr>
+                </pic:pic>
+              </a:graphicData>
+            </a:graphic>
+          </wp:inline>
+        </w:drawing>
+      </w:r>
+    </w:p>
+    <w:p>
+      <w:pPr>
+        <w:rPr>
+          <w:rFonts w:ascii="Times New Roman" w:hAnsi="Times New Roman" w:cs="Times New Roman"/>
+        </w:rPr>
+      </w:pPr>
+      <w:r>
+        <w:rPr>
+          <w:rFonts w:ascii="Times New Roman" w:hAnsi="Times New Roman" w:cs="Times New Roman"/>
+        </w:rPr>
+        <w:t xml:space="preserve">Resultado esperado: Código 200 – Datos del </w:t>
+      </w:r>
+      <w:r>
+        <w:rPr>
+          <w:rFonts w:ascii="Times New Roman" w:hAnsi="Times New Roman" w:cs="Times New Roman"/>
+        </w:rPr>
+        <w:t>producto</w:t>
+      </w:r>
+      <w:r>
+        <w:rPr>
+          <w:rFonts w:ascii="Times New Roman" w:hAnsi="Times New Roman" w:cs="Times New Roman"/>
+        </w:rPr>
+        <w:t xml:space="preserve"> recuperados.</w:t>
+      </w:r>
+    </w:p>
+    <w:p>
+      <w:pPr>
+        <w:rPr>
+          <w:rFonts w:ascii="Times New Roman" w:hAnsi="Times New Roman" w:cs="Times New Roman"/>
+        </w:rPr>
+      </w:pPr>
+    </w:p>
+    <w:p>
+      <w:pPr>
+        <w:rPr>
+          <w:rFonts w:ascii="Times New Roman" w:hAnsi="Times New Roman" w:cs="Times New Roman"/>
+        </w:rPr>
+      </w:pPr>
+      <w:r>
+        <w:rPr>
+          <w:rFonts w:ascii="Times New Roman" w:hAnsi="Times New Roman" w:cs="Times New Roman"/>
+        </w:rPr>
+        <w:t xml:space="preserve">TC003 – Actualizar </w:t>
+      </w:r>
+      <w:r>
+        <w:rPr>
+          <w:rFonts w:ascii="Times New Roman" w:hAnsi="Times New Roman" w:cs="Times New Roman"/>
+        </w:rPr>
+        <w:t>Producto</w:t>
+      </w:r>
+      <w:r>
+        <w:rPr>
+          <w:rFonts w:ascii="Times New Roman" w:hAnsi="Times New Roman" w:cs="Times New Roman"/>
+        </w:rPr>
+        <w:t xml:space="preserve"> (PUT)</w:t>
+      </w:r>
+    </w:p>
+    <w:p>
+      <w:pPr>
+        <w:rPr>
+          <w:rFonts w:ascii="Times New Roman" w:hAnsi="Times New Roman" w:cs="Times New Roman"/>
+        </w:rPr>
+      </w:pPr>
+      <w:r>
+        <w:rPr>
+          <w:rFonts w:ascii="Times New Roman" w:hAnsi="Times New Roman" w:cs="Times New Roman"/>
+          <w:noProof/>
+        </w:rPr>
+        <w:drawing>
+          <wp:inline distT="0" distB="0" distL="0" distR="0" wp14:anchorId="5CFD127C" wp14:editId="5F791985">
+            <wp:extent cx="6403450" cy="2191181"/>
+            <wp:effectExtent l="0" t="0" r="0" b="0"/>
+            <wp:docPr id="1330619863" name="Imagen 6"/>
+            <wp:cNvGraphicFramePr>
+              <a:graphicFrameLocks xmlns:a="http://schemas.openxmlformats.org/drawingml/2006/main" noChangeAspect="1"/>
+            </wp:cNvGraphicFramePr>
+            <a:graphic xmlns:a="http://schemas.openxmlformats.org/drawingml/2006/main">
+              <a:graphicData uri="http://schemas.openxmlformats.org/drawingml/2006/picture">
+                <pic:pic xmlns:pic="http://schemas.openxmlformats.org/drawingml/2006/picture">
+                  <pic:nvPicPr>
+                    <pic:cNvPr id="0" name="Picture 13"/>
+                    <pic:cNvPicPr>
+                      <a:picLocks noChangeAspect="1" noChangeArrowheads="1"/>
+                    </pic:cNvPicPr>
+                  </pic:nvPicPr>
+                  <pic:blipFill>
+                    <a:blip r:embed="rId7">
+                      <a:extLst>
+                        <a:ext uri="{28A0092B-C50C-407E-A947-70E740481C1C}">
+                          <a14:useLocalDpi xmlns:a14="http://schemas.microsoft.com/office/drawing/2010/main" val="0"/>
+                        </a:ext>
+                      </a:extLst>
+                    </a:blip>
+                    <a:srcRect/>
+                    <a:stretch>
+                      <a:fillRect/>
+                    </a:stretch>
+                  </pic:blipFill>
+                  <pic:spPr bwMode="auto">
+                    <a:xfrm>
+                      <a:off x="0" y="0"/>
+                      <a:ext cx="6446420" cy="2205885"/>
+                    </a:xfrm>
+                    <a:prstGeom prst="rect">
+                      <a:avLst/>
+                    </a:prstGeom>
+                    <a:noFill/>
+                  </pic:spPr>
+                </pic:pic>
+              </a:graphicData>
+            </a:graphic>
+          </wp:inline>
+        </w:drawing>
+      </w:r>
+    </w:p>
+    <w:p>
+      <w:pPr>
+        <w:rPr>
+          <w:rFonts w:ascii="Times New Roman" w:hAnsi="Times New Roman" w:cs="Times New Roman"/>
+        </w:rPr>
+      </w:pPr>
+      <w:r>
+        <w:rPr>
+          <w:rFonts w:ascii="Times New Roman" w:hAnsi="Times New Roman" w:cs="Times New Roman"/>
+        </w:rPr>
+        <w:t xml:space="preserve">Resultado esperado: Código 200 – </w:t>
+      </w:r>
+      <w:r>
+        <w:rPr>
+          <w:rFonts w:ascii="Times New Roman" w:hAnsi="Times New Roman" w:cs="Times New Roman"/>
+        </w:rPr>
+        <w:t>Producto</w:t>
+      </w:r>
+      <w:r>
+        <w:rPr>
+          <w:rFonts w:ascii="Times New Roman" w:hAnsi="Times New Roman" w:cs="Times New Roman"/>
+        </w:rPr>
+        <w:t xml:space="preserve"> actualizado.</w:t>
+      </w:r>
+    </w:p>
+    <w:p>
+      <w:pPr>
+        <w:rPr>
+          <w:rFonts w:ascii="Times New Roman" w:hAnsi="Times New Roman" w:cs="Times New Roman"/>
+        </w:rPr>
+      </w:pPr>
+    </w:p>
+    <w:p>
+      <w:pPr>
+        <w:rPr>
+          <w:rFonts w:ascii="Times New Roman" w:hAnsi="Times New Roman" w:cs="Times New Roman"/>
+        </w:rPr>
+      </w:pPr>
+      <w:r>
+        <w:rPr>
+          <w:rFonts w:ascii="Times New Roman" w:hAnsi="Times New Roman" w:cs="Times New Roman"/>
+        </w:rPr>
+        <w:t xml:space="preserve">TC004 – Eliminar </w:t>
+      </w:r>
+      <w:r>
+        <w:rPr>
+          <w:rFonts w:ascii="Times New Roman" w:hAnsi="Times New Roman" w:cs="Times New Roman"/>
+        </w:rPr>
+        <w:t>Producto</w:t>
+      </w:r>
+      <w:r>
+        <w:rPr>
+          <w:rFonts w:ascii="Times New Roman" w:hAnsi="Times New Roman" w:cs="Times New Roman"/>
+        </w:rPr>
+        <w:t xml:space="preserve"> (DELETE)</w:t>
+      </w:r>
+    </w:p>
+    <w:p>
+      <w:pPr>
+        <w:rPr>
+          <w:rFonts w:ascii="Times New Roman" w:hAnsi="Times New Roman" w:cs="Times New Roman"/>
+        </w:rPr>
+      </w:pPr>
+      <w:r>
+        <w:rPr>
+          <w:rFonts w:ascii="Times New Roman" w:hAnsi="Times New Roman" w:cs="Times New Roman"/>
+          <w:noProof/>
+        </w:rPr>
+        <w:drawing>
+          <wp:inline distT="0" distB="0" distL="0" distR="0" wp14:anchorId="7362F81F" wp14:editId="0DE96618">
+            <wp:extent cx="6380036" cy="2337684"/>
+            <wp:effectExtent l="0" t="0" r="1905" b="5715"/>
+            <wp:docPr id="931550006" name="Imagen 8"/>
+            <wp:cNvGraphicFramePr>
+              <a:graphicFrameLocks xmlns:a="http://schemas.openxmlformats.org/drawingml/2006/main" noChangeAspect="1"/>
+            </wp:cNvGraphicFramePr>
+            <a:graphic xmlns:a="http://schemas.openxmlformats.org/drawingml/2006/main">
+              <a:graphicData uri="http://schemas.openxmlformats.org/drawingml/2006/picture">
+                <pic:pic xmlns:pic="http://schemas.openxmlformats.org/drawingml/2006/picture">
+                  <pic:nvPicPr>
+                    <pic:cNvPr id="0" name="Picture 14"/>
+                    <pic:cNvPicPr>
+                      <a:picLocks noChangeAspect="1" noChangeArrowheads="1"/>
+                    </pic:cNvPicPr>
+                  </pic:nvPicPr>
+                  <pic:blipFill>
+                    <a:blip r:embed="rId8">
+                      <a:extLst>
+                        <a:ext uri="{28A0092B-C50C-407E-A947-70E740481C1C}">
+                          <a14:useLocalDpi xmlns:a14="http://schemas.microsoft.com/office/drawing/2010/main" val="0"/>
+                        </a:ext>
+                      </a:extLst>
+                    </a:blip>
+                    <a:srcRect/>
+                    <a:stretch>
+                      <a:fillRect/>
+                    </a:stretch>
+                  </pic:blipFill>
+                  <pic:spPr bwMode="auto">
+                    <a:xfrm>
+                      <a:off x="0" y="0"/>
+                      <a:ext cx="6402126" cy="2345778"/>
+                    </a:xfrm>
+                    <a:prstGeom prst="rect">
+                      <a:avLst/>
+                    </a:prstGeom>
+                    <a:noFill/>
+                  </pic:spPr>
+                </pic:pic>
+              </a:graphicData>
+            </a:graphic>
+          </wp:inline>
+        </w:drawing>
+      </w:r>
+    </w:p>
+    <w:p>
+      <w:pPr>
+        <w:rPr>
+          <w:rFonts w:ascii="Times New Roman" w:hAnsi="Times New Roman" w:cs="Times New Roman"/>
+        </w:rPr>
+      </w:pPr>
+      <w:r>
+        <w:rPr>
+          <w:rFonts w:ascii="Times New Roman" w:hAnsi="Times New Roman" w:cs="Times New Roman"/>
+        </w:rPr>
+        <w:t xml:space="preserve">Resultado esperado: Código 200 – </w:t>
+      </w:r>
+      <w:r>
+        <w:rPr>
+          <w:rFonts w:ascii="Times New Roman" w:hAnsi="Times New Roman" w:cs="Times New Roman"/>
+        </w:rPr>
+        <w:t>Producto</w:t>
+      </w:r>
+      <w:r>
+        <w:rPr>
+          <w:rFonts w:ascii="Times New Roman" w:hAnsi="Times New Roman" w:cs="Times New Roman"/>
+        </w:rPr>
+        <w:t xml:space="preserve"> eliminado.</w:t>
       </w:r>
     </w:p>
     <w:p/>
@@ -17118,6 +18613,7 @@
   <w:style w:type="character" w:default="1" w:styleId="Fuentedeprrafopredeter">
     <w:name w:val="Default Paragraph Font"/>
     <w:uiPriority w:val="1"/>
+    <w:semiHidden/>
     <w:unhideWhenUsed/>
   </w:style>
   <w:style w:type="table" w:default="1" w:styleId="Tablanormal">

</xml_diff>

<commit_message>
Pruebas de regresion y documentacion actualizada
</commit_message>
<xml_diff>
--- a/Documentation/PLAN DE PRUEBAS DETALLADO OFICIAL.docx
+++ b/Documentation/PLAN DE PRUEBAS DETALLADO OFICIAL.docx
@@ -120,7 +120,7 @@
           <w:lang w:eastAsia="es-MX"/>
           <w14:ligatures w14:val="none"/>
         </w:rPr>
-        <w:t>2</w:t>
+        <w:t>1</w:t>
       </w:r>
     </w:p>
     <w:p>
@@ -429,7 +429,51 @@
           <w:lang w:eastAsia="es-MX"/>
           <w14:ligatures w14:val="none"/>
         </w:rPr>
-        <w:t>El objetivo de este plan de pruebas es garantizar la calidad y estabilidad del Sistema Web (backend) mediante la ejecución de pruebas exhaustivas en cada fase del desarrollo y en un entorno DevOps, asegurando calidad con pruebas integradas en la pipeline CI/CD.</w:t>
+        <w:t>El objetivo de este plan de pruebas es garantizar la calidad y estabilidad del Sistema Web (</w:t>
+      </w:r>
+      <w:proofErr w:type="spellStart"/>
+      <w:r>
+        <w:rPr>
+          <w:rFonts w:ascii="Times New Roman" w:eastAsia="Times New Roman" w:hAnsi="Times New Roman" w:cs="Times New Roman"/>
+          <w:color w:val="000000"/>
+          <w:kern w:val="0"/>
+          <w:lang w:eastAsia="es-MX"/>
+          <w14:ligatures w14:val="none"/>
+        </w:rPr>
+        <w:t>backend</w:t>
+      </w:r>
+      <w:proofErr w:type="spellEnd"/>
+      <w:r>
+        <w:rPr>
+          <w:rFonts w:ascii="Times New Roman" w:eastAsia="Times New Roman" w:hAnsi="Times New Roman" w:cs="Times New Roman"/>
+          <w:color w:val="000000"/>
+          <w:kern w:val="0"/>
+          <w:lang w:eastAsia="es-MX"/>
+          <w14:ligatures w14:val="none"/>
+        </w:rPr>
+        <w:t xml:space="preserve">) mediante la ejecución de pruebas exhaustivas en cada fase del desarrollo y en un entorno DevOps, asegurando calidad con pruebas integradas en </w:t>
+      </w:r>
+      <w:proofErr w:type="gramStart"/>
+      <w:r>
+        <w:rPr>
+          <w:rFonts w:ascii="Times New Roman" w:eastAsia="Times New Roman" w:hAnsi="Times New Roman" w:cs="Times New Roman"/>
+          <w:color w:val="000000"/>
+          <w:kern w:val="0"/>
+          <w:lang w:eastAsia="es-MX"/>
+          <w14:ligatures w14:val="none"/>
+        </w:rPr>
+        <w:t>la pipeline</w:t>
+      </w:r>
+      <w:proofErr w:type="gramEnd"/>
+      <w:r>
+        <w:rPr>
+          <w:rFonts w:ascii="Times New Roman" w:eastAsia="Times New Roman" w:hAnsi="Times New Roman" w:cs="Times New Roman"/>
+          <w:color w:val="000000"/>
+          <w:kern w:val="0"/>
+          <w:lang w:eastAsia="es-MX"/>
+          <w14:ligatures w14:val="none"/>
+        </w:rPr>
+        <w:t xml:space="preserve"> CI/CD.</w:t>
       </w:r>
     </w:p>
     <w:p>
@@ -1609,6 +1653,7 @@
                 <w14:ligatures w14:val="none"/>
               </w:rPr>
             </w:pPr>
+            <w:proofErr w:type="gramStart"/>
             <w:r>
               <w:rPr>
                 <w:rFonts w:ascii="Times New Roman" w:eastAsia="Times New Roman" w:hAnsi="Times New Roman" w:cs="Times New Roman"/>
@@ -1629,6 +1674,7 @@
               </w:rPr>
               <w:t>r</w:t>
             </w:r>
+            <w:proofErr w:type="gramEnd"/>
             <w:r>
               <w:rPr>
                 <w:rFonts w:ascii="Times New Roman" w:eastAsia="Times New Roman" w:hAnsi="Times New Roman" w:cs="Times New Roman"/>
@@ -2957,7 +3003,27 @@
           <w:lang w:eastAsia="es-CO"/>
           <w14:ligatures w14:val="none"/>
         </w:rPr>
-        <w:t xml:space="preserve"> Todos los endpoints deben responder correctamente en Postman.</w:t>
+        <w:t xml:space="preserve"> Todos los </w:t>
+      </w:r>
+      <w:proofErr w:type="spellStart"/>
+      <w:r>
+        <w:rPr>
+          <w:rFonts w:ascii="Times New Roman" w:eastAsia="Times New Roman" w:hAnsi="Times New Roman" w:cs="Times New Roman"/>
+          <w:kern w:val="0"/>
+          <w:lang w:eastAsia="es-CO"/>
+          <w14:ligatures w14:val="none"/>
+        </w:rPr>
+        <w:t>endpoints</w:t>
+      </w:r>
+      <w:proofErr w:type="spellEnd"/>
+      <w:r>
+        <w:rPr>
+          <w:rFonts w:ascii="Times New Roman" w:eastAsia="Times New Roman" w:hAnsi="Times New Roman" w:cs="Times New Roman"/>
+          <w:kern w:val="0"/>
+          <w:lang w:eastAsia="es-CO"/>
+          <w14:ligatures w14:val="none"/>
+        </w:rPr>
+        <w:t xml:space="preserve"> deben responder correctamente en Postman.</w:t>
       </w:r>
       <w:r>
         <w:rPr>
@@ -3551,8 +3617,20 @@
                 <w:lang w:eastAsia="es-MX"/>
                 <w14:ligatures w14:val="none"/>
               </w:rPr>
-              <w:t>QA Team</w:t>
-            </w:r>
+              <w:t xml:space="preserve">QA </w:t>
+            </w:r>
+            <w:proofErr w:type="spellStart"/>
+            <w:r>
+              <w:rPr>
+                <w:rFonts w:ascii="Times New Roman" w:eastAsia="Times New Roman" w:hAnsi="Times New Roman" w:cs="Times New Roman"/>
+                <w:color w:val="000000"/>
+                <w:kern w:val="0"/>
+                <w:lang w:eastAsia="es-MX"/>
+                <w14:ligatures w14:val="none"/>
+              </w:rPr>
+              <w:t>Team</w:t>
+            </w:r>
+            <w:proofErr w:type="spellEnd"/>
           </w:p>
         </w:tc>
       </w:tr>
@@ -9453,7 +9531,29 @@
           <w:lang w:eastAsia="es-MX"/>
           <w14:ligatures w14:val="none"/>
         </w:rPr>
-        <w:t> Garantizar la calidad del software con pruebas integradas en la pipeline CI/CD.</w:t>
+        <w:t xml:space="preserve"> Garantizar la calidad del software con pruebas integradas en </w:t>
+      </w:r>
+      <w:proofErr w:type="gramStart"/>
+      <w:r>
+        <w:rPr>
+          <w:rFonts w:ascii="Times New Roman" w:eastAsia="Times New Roman" w:hAnsi="Times New Roman" w:cs="Times New Roman"/>
+          <w:color w:val="000000"/>
+          <w:kern w:val="0"/>
+          <w:lang w:eastAsia="es-MX"/>
+          <w14:ligatures w14:val="none"/>
+        </w:rPr>
+        <w:t>la pipeline</w:t>
+      </w:r>
+      <w:proofErr w:type="gramEnd"/>
+      <w:r>
+        <w:rPr>
+          <w:rFonts w:ascii="Times New Roman" w:eastAsia="Times New Roman" w:hAnsi="Times New Roman" w:cs="Times New Roman"/>
+          <w:color w:val="000000"/>
+          <w:kern w:val="0"/>
+          <w:lang w:eastAsia="es-MX"/>
+          <w14:ligatures w14:val="none"/>
+        </w:rPr>
+        <w:t xml:space="preserve"> CI/CD.</w:t>
       </w:r>
     </w:p>
     <w:p>
@@ -10483,7 +10583,21 @@
               <w:rPr>
                 <w:lang w:val="en-US"/>
               </w:rPr>
-              <w:t>Scripts SQL en SQL Server</w:t>
+              <w:t xml:space="preserve">Scripts SQL </w:t>
+            </w:r>
+            <w:proofErr w:type="spellStart"/>
+            <w:r>
+              <w:rPr>
+                <w:lang w:val="en-US"/>
+              </w:rPr>
+              <w:t>en</w:t>
+            </w:r>
+            <w:proofErr w:type="spellEnd"/>
+            <w:r>
+              <w:rPr>
+                <w:lang w:val="en-US"/>
+              </w:rPr>
+              <w:t xml:space="preserve"> SQL Server</w:t>
             </w:r>
           </w:p>
         </w:tc>
@@ -11534,6 +11648,7 @@
         </w:rPr>
         <w:t>1</w:t>
       </w:r>
+      <w:proofErr w:type="gramStart"/>
       <w:r>
         <w:rPr>
           <w:rFonts w:ascii="Apple Color Emoji" w:eastAsia="Times New Roman" w:hAnsi="Apple Color Emoji" w:cs="Apple Color Emoji"/>
@@ -11564,7 +11679,20 @@
           <w:lang w:eastAsia="es-MX"/>
           <w14:ligatures w14:val="none"/>
         </w:rPr>
-        <w:t>Commit &amp; Push</w:t>
+        <w:t>Commit</w:t>
+      </w:r>
+      <w:proofErr w:type="gramEnd"/>
+      <w:r>
+        <w:rPr>
+          <w:rFonts w:ascii="Times New Roman" w:eastAsia="Times New Roman" w:hAnsi="Times New Roman" w:cs="Times New Roman"/>
+          <w:b/>
+          <w:bCs/>
+          <w:color w:val="000000"/>
+          <w:kern w:val="0"/>
+          <w:lang w:eastAsia="es-MX"/>
+          <w14:ligatures w14:val="none"/>
+        </w:rPr>
+        <w:t xml:space="preserve"> &amp; Push</w:t>
       </w:r>
       <w:r>
         <w:rPr>
@@ -16005,24 +16133,29 @@
           <w:sz w:val="36"/>
           <w:szCs w:val="36"/>
         </w:rPr>
-        <w:t>Evidencia de Pruebas (Postman)</w:t>
-      </w:r>
-    </w:p>
-    <w:p>
-      <w:pPr>
+        <w:t>Evidencia de Pruebas (</w:t>
+      </w:r>
+      <w:proofErr w:type="spellStart"/>
+      <w:r>
         <w:rPr>
           <w:rFonts w:ascii="Times New Roman" w:hAnsi="Times New Roman" w:cs="Times New Roman"/>
           <w:b/>
           <w:bCs/>
-        </w:rPr>
-      </w:pPr>
+          <w:sz w:val="36"/>
+          <w:szCs w:val="36"/>
+        </w:rPr>
+        <w:t>Postman</w:t>
+      </w:r>
+      <w:proofErr w:type="spellEnd"/>
       <w:r>
         <w:rPr>
           <w:rFonts w:ascii="Times New Roman" w:hAnsi="Times New Roman" w:cs="Times New Roman"/>
           <w:b/>
           <w:bCs/>
-        </w:rPr>
-        <w:t>Pruebas de navegación:</w:t>
+          <w:sz w:val="36"/>
+          <w:szCs w:val="36"/>
+        </w:rPr>
+        <w:t>)</w:t>
       </w:r>
     </w:p>
     <w:p>
@@ -16039,7 +16172,64 @@
           <w:b/>
           <w:bCs/>
         </w:rPr>
-        <w:t>Gestión de Usuarios (CRUD)</w:t>
+        <w:t xml:space="preserve">Pruebas de </w:t>
+      </w:r>
+      <w:r>
+        <w:rPr>
+          <w:rFonts w:ascii="Times New Roman" w:hAnsi="Times New Roman" w:cs="Times New Roman"/>
+          <w:b/>
+          <w:bCs/>
+        </w:rPr>
+        <w:t>navegación/</w:t>
+      </w:r>
+      <w:r>
+        <w:rPr>
+          <w:rFonts w:ascii="Times New Roman" w:hAnsi="Times New Roman" w:cs="Times New Roman"/>
+          <w:b/>
+          <w:bCs/>
+        </w:rPr>
+        <w:t>base de datos</w:t>
+      </w:r>
+      <w:r>
+        <w:rPr>
+          <w:rFonts w:ascii="Times New Roman" w:hAnsi="Times New Roman" w:cs="Times New Roman"/>
+          <w:b/>
+          <w:bCs/>
+        </w:rPr>
+        <w:t>:</w:t>
+      </w:r>
+    </w:p>
+    <w:p>
+      <w:pPr>
+        <w:rPr>
+          <w:rFonts w:ascii="Times New Roman" w:hAnsi="Times New Roman" w:cs="Times New Roman"/>
+          <w:b/>
+          <w:bCs/>
+        </w:rPr>
+      </w:pPr>
+      <w:r>
+        <w:rPr>
+          <w:rFonts w:ascii="Times New Roman" w:hAnsi="Times New Roman" w:cs="Times New Roman"/>
+          <w:b/>
+          <w:bCs/>
+        </w:rPr>
+        <w:t xml:space="preserve">Gestión de </w:t>
+      </w:r>
+      <w:r>
+        <w:rPr>
+          <w:rFonts w:ascii="Times New Roman" w:hAnsi="Times New Roman" w:cs="Times New Roman"/>
+          <w:b/>
+          <w:bCs/>
+        </w:rPr>
+        <w:t>Producto</w:t>
+      </w:r>
+      <w:r>
+        <w:rPr>
+          <w:rFonts w:ascii="Times New Roman" w:hAnsi="Times New Roman" w:cs="Times New Roman"/>
+          <w:b/>
+          <w:bCs/>
+        </w:rPr>
+        <w:t xml:space="preserve"> (CRUD)</w:t>
       </w:r>
     </w:p>
     <w:p>
@@ -16129,7 +16319,19 @@
         <w:rPr>
           <w:rFonts w:ascii="Times New Roman" w:hAnsi="Times New Roman" w:cs="Times New Roman"/>
         </w:rPr>
-        <w:t>Resultado esperado: Código 201 – Usuario creado correctamente.</w:t>
+        <w:t xml:space="preserve">Resultado esperado: Código 201 – </w:t>
+      </w:r>
+      <w:r>
+        <w:rPr>
+          <w:rFonts w:ascii="Times New Roman" w:hAnsi="Times New Roman" w:cs="Times New Roman"/>
+        </w:rPr>
+        <w:t>Producto</w:t>
+      </w:r>
+      <w:r>
+        <w:rPr>
+          <w:rFonts w:ascii="Times New Roman" w:hAnsi="Times New Roman" w:cs="Times New Roman"/>
+        </w:rPr>
+        <w:t xml:space="preserve"> creado correctamente.</w:t>
       </w:r>
     </w:p>
     <w:p>
@@ -16478,6 +16680,452 @@
       </w:r>
     </w:p>
     <w:p/>
+    <w:p>
+      <w:pPr>
+        <w:rPr>
+          <w:rFonts w:ascii="Times New Roman" w:hAnsi="Times New Roman" w:cs="Times New Roman"/>
+          <w:b/>
+          <w:bCs/>
+        </w:rPr>
+      </w:pPr>
+      <w:r>
+        <w:rPr>
+          <w:rFonts w:ascii="Times New Roman" w:hAnsi="Times New Roman" w:cs="Times New Roman"/>
+          <w:b/>
+          <w:bCs/>
+        </w:rPr>
+        <w:t xml:space="preserve">Pruebas de </w:t>
+      </w:r>
+      <w:r>
+        <w:rPr>
+          <w:rFonts w:ascii="Times New Roman" w:hAnsi="Times New Roman" w:cs="Times New Roman"/>
+          <w:b/>
+          <w:bCs/>
+        </w:rPr>
+        <w:t>regresión</w:t>
+      </w:r>
+      <w:r>
+        <w:rPr>
+          <w:rFonts w:ascii="Times New Roman" w:hAnsi="Times New Roman" w:cs="Times New Roman"/>
+          <w:b/>
+          <w:bCs/>
+        </w:rPr>
+        <w:t>:</w:t>
+      </w:r>
+    </w:p>
+    <w:p>
+      <w:pPr>
+        <w:rPr>
+          <w:rFonts w:ascii="Times New Roman" w:hAnsi="Times New Roman" w:cs="Times New Roman"/>
+        </w:rPr>
+      </w:pPr>
+      <w:r>
+        <w:rPr>
+          <w:rFonts w:ascii="Times New Roman" w:hAnsi="Times New Roman" w:cs="Times New Roman"/>
+        </w:rPr>
+        <w:t>TC005 – Crear Usuario (POST)</w:t>
+      </w:r>
+    </w:p>
+    <w:p>
+      <w:pPr>
+        <w:rPr>
+          <w:rFonts w:ascii="Times New Roman" w:hAnsi="Times New Roman" w:cs="Times New Roman"/>
+        </w:rPr>
+      </w:pPr>
+      <w:r>
+        <w:rPr>
+          <w:rFonts w:ascii="Times New Roman" w:hAnsi="Times New Roman" w:cs="Times New Roman"/>
+        </w:rPr>
+        <w:t>Resultado esperado:</w:t>
+      </w:r>
+    </w:p>
+    <w:p>
+      <w:pPr>
+        <w:rPr>
+          <w:rFonts w:ascii="Times New Roman" w:hAnsi="Times New Roman" w:cs="Times New Roman"/>
+        </w:rPr>
+      </w:pPr>
+      <w:r>
+        <w:rPr>
+          <w:rFonts w:ascii="Times New Roman" w:hAnsi="Times New Roman" w:cs="Times New Roman"/>
+        </w:rPr>
+        <w:t>Código 201 – Usuario creado correctamente.</w:t>
+      </w:r>
+    </w:p>
+    <w:p>
+      <w:pPr>
+        <w:rPr>
+          <w:rFonts w:ascii="Times New Roman" w:hAnsi="Times New Roman" w:cs="Times New Roman"/>
+        </w:rPr>
+      </w:pPr>
+    </w:p>
+    <w:p>
+      <w:pPr>
+        <w:rPr>
+          <w:rFonts w:ascii="Times New Roman" w:hAnsi="Times New Roman" w:cs="Times New Roman"/>
+        </w:rPr>
+      </w:pPr>
+      <w:r>
+        <w:rPr>
+          <w:rFonts w:ascii="Times New Roman" w:hAnsi="Times New Roman" w:cs="Times New Roman"/>
+          <w:noProof/>
+        </w:rPr>
+        <w:drawing>
+          <wp:inline distT="0" distB="0" distL="0" distR="0" wp14:anchorId="509BCA14" wp14:editId="5D9D7279">
+            <wp:extent cx="5311472" cy="1431808"/>
+            <wp:effectExtent l="0" t="0" r="3810" b="0"/>
+            <wp:docPr id="1617619753" name="Imagen 4"/>
+            <wp:cNvGraphicFramePr>
+              <a:graphicFrameLocks xmlns:a="http://schemas.openxmlformats.org/drawingml/2006/main" noChangeAspect="1"/>
+            </wp:cNvGraphicFramePr>
+            <a:graphic xmlns:a="http://schemas.openxmlformats.org/drawingml/2006/main">
+              <a:graphicData uri="http://schemas.openxmlformats.org/drawingml/2006/picture">
+                <pic:pic xmlns:pic="http://schemas.openxmlformats.org/drawingml/2006/picture">
+                  <pic:nvPicPr>
+                    <pic:cNvPr id="0" name="Picture 12"/>
+                    <pic:cNvPicPr>
+                      <a:picLocks noChangeAspect="1" noChangeArrowheads="1"/>
+                    </pic:cNvPicPr>
+                  </pic:nvPicPr>
+                  <pic:blipFill rotWithShape="1">
+                    <a:blip r:embed="rId9">
+                      <a:extLst>
+                        <a:ext uri="{28A0092B-C50C-407E-A947-70E740481C1C}">
+                          <a14:useLocalDpi xmlns:a14="http://schemas.microsoft.com/office/drawing/2010/main" val="0"/>
+                        </a:ext>
+                      </a:extLst>
+                    </a:blip>
+                    <a:srcRect b="37268"/>
+                    <a:stretch/>
+                  </pic:blipFill>
+                  <pic:spPr bwMode="auto">
+                    <a:xfrm>
+                      <a:off x="0" y="0"/>
+                      <a:ext cx="5336373" cy="1438520"/>
+                    </a:xfrm>
+                    <a:prstGeom prst="rect">
+                      <a:avLst/>
+                    </a:prstGeom>
+                    <a:noFill/>
+                    <a:ln>
+                      <a:noFill/>
+                    </a:ln>
+                    <a:extLst>
+                      <a:ext uri="{53640926-AAD7-44D8-BBD7-CCE9431645EC}">
+                        <a14:shadowObscured xmlns:a14="http://schemas.microsoft.com/office/drawing/2010/main"/>
+                      </a:ext>
+                    </a:extLst>
+                  </pic:spPr>
+                </pic:pic>
+              </a:graphicData>
+            </a:graphic>
+          </wp:inline>
+        </w:drawing>
+      </w:r>
+    </w:p>
+    <w:p>
+      <w:pPr>
+        <w:rPr>
+          <w:rFonts w:ascii="Times New Roman" w:hAnsi="Times New Roman" w:cs="Times New Roman"/>
+        </w:rPr>
+      </w:pPr>
+      <w:r>
+        <w:rPr>
+          <w:rFonts w:ascii="Times New Roman" w:hAnsi="Times New Roman" w:cs="Times New Roman"/>
+        </w:rPr>
+        <w:t>TC006 – Leer Usuario (GET)</w:t>
+      </w:r>
+    </w:p>
+    <w:p>
+      <w:pPr>
+        <w:rPr>
+          <w:rFonts w:ascii="Times New Roman" w:hAnsi="Times New Roman" w:cs="Times New Roman"/>
+        </w:rPr>
+      </w:pPr>
+      <w:r>
+        <w:rPr>
+          <w:rFonts w:ascii="Times New Roman" w:hAnsi="Times New Roman" w:cs="Times New Roman"/>
+        </w:rPr>
+        <w:t>Resultado esperado:</w:t>
+      </w:r>
+    </w:p>
+    <w:p>
+      <w:pPr>
+        <w:rPr>
+          <w:rFonts w:ascii="Times New Roman" w:hAnsi="Times New Roman" w:cs="Times New Roman"/>
+        </w:rPr>
+      </w:pPr>
+      <w:r>
+        <w:rPr>
+          <w:rFonts w:ascii="Times New Roman" w:hAnsi="Times New Roman" w:cs="Times New Roman"/>
+        </w:rPr>
+        <w:t>Código 200 – Datos del usuario recuperados.</w:t>
+      </w:r>
+    </w:p>
+    <w:p>
+      <w:pPr>
+        <w:rPr>
+          <w:rFonts w:ascii="Times New Roman" w:hAnsi="Times New Roman" w:cs="Times New Roman"/>
+        </w:rPr>
+      </w:pPr>
+      <w:r>
+        <w:rPr>
+          <w:rFonts w:ascii="Times New Roman" w:hAnsi="Times New Roman" w:cs="Times New Roman"/>
+          <w:noProof/>
+        </w:rPr>
+        <w:drawing>
+          <wp:inline distT="0" distB="0" distL="0" distR="0" wp14:anchorId="56A17D00" wp14:editId="6020736B">
+            <wp:extent cx="4595854" cy="1121410"/>
+            <wp:effectExtent l="0" t="0" r="0" b="2540"/>
+            <wp:docPr id="191824180" name="Imagen 8"/>
+            <wp:cNvGraphicFramePr>
+              <a:graphicFrameLocks xmlns:a="http://schemas.openxmlformats.org/drawingml/2006/main" noChangeAspect="1"/>
+            </wp:cNvGraphicFramePr>
+            <a:graphic xmlns:a="http://schemas.openxmlformats.org/drawingml/2006/main">
+              <a:graphicData uri="http://schemas.openxmlformats.org/drawingml/2006/picture">
+                <pic:pic xmlns:pic="http://schemas.openxmlformats.org/drawingml/2006/picture">
+                  <pic:nvPicPr>
+                    <pic:cNvPr id="0" name="Picture 14"/>
+                    <pic:cNvPicPr>
+                      <a:picLocks noChangeAspect="1" noChangeArrowheads="1"/>
+                    </pic:cNvPicPr>
+                  </pic:nvPicPr>
+                  <pic:blipFill rotWithShape="1">
+                    <a:blip r:embed="rId10">
+                      <a:extLst>
+                        <a:ext uri="{28A0092B-C50C-407E-A947-70E740481C1C}">
+                          <a14:useLocalDpi xmlns:a14="http://schemas.microsoft.com/office/drawing/2010/main" val="0"/>
+                        </a:ext>
+                      </a:extLst>
+                    </a:blip>
+                    <a:srcRect t="70302" r="1620"/>
+                    <a:stretch/>
+                  </pic:blipFill>
+                  <pic:spPr bwMode="auto">
+                    <a:xfrm>
+                      <a:off x="0" y="0"/>
+                      <a:ext cx="4601567" cy="1122804"/>
+                    </a:xfrm>
+                    <a:prstGeom prst="rect">
+                      <a:avLst/>
+                    </a:prstGeom>
+                    <a:noFill/>
+                    <a:ln>
+                      <a:noFill/>
+                    </a:ln>
+                    <a:extLst>
+                      <a:ext uri="{53640926-AAD7-44D8-BBD7-CCE9431645EC}">
+                        <a14:shadowObscured xmlns:a14="http://schemas.microsoft.com/office/drawing/2010/main"/>
+                      </a:ext>
+                    </a:extLst>
+                  </pic:spPr>
+                </pic:pic>
+              </a:graphicData>
+            </a:graphic>
+          </wp:inline>
+        </w:drawing>
+      </w:r>
+    </w:p>
+    <w:p>
+      <w:pPr>
+        <w:rPr>
+          <w:rFonts w:ascii="Times New Roman" w:hAnsi="Times New Roman" w:cs="Times New Roman"/>
+        </w:rPr>
+      </w:pPr>
+      <w:r>
+        <w:rPr>
+          <w:rFonts w:ascii="Times New Roman" w:hAnsi="Times New Roman" w:cs="Times New Roman"/>
+        </w:rPr>
+        <w:t>TC007 – Actualizar Usuario (PUT)</w:t>
+      </w:r>
+    </w:p>
+    <w:p>
+      <w:pPr>
+        <w:rPr>
+          <w:rFonts w:ascii="Times New Roman" w:hAnsi="Times New Roman" w:cs="Times New Roman"/>
+        </w:rPr>
+      </w:pPr>
+      <w:r>
+        <w:rPr>
+          <w:rFonts w:ascii="Times New Roman" w:hAnsi="Times New Roman" w:cs="Times New Roman"/>
+        </w:rPr>
+        <w:t>Resultado esperado:</w:t>
+      </w:r>
+    </w:p>
+    <w:p>
+      <w:pPr>
+        <w:rPr>
+          <w:rFonts w:ascii="Times New Roman" w:hAnsi="Times New Roman" w:cs="Times New Roman"/>
+        </w:rPr>
+      </w:pPr>
+      <w:r>
+        <w:rPr>
+          <w:rFonts w:ascii="Times New Roman" w:hAnsi="Times New Roman" w:cs="Times New Roman"/>
+        </w:rPr>
+        <w:t>Código 202 – Usuario actualizado correctamente.</w:t>
+      </w:r>
+    </w:p>
+    <w:p>
+      <w:pPr>
+        <w:rPr>
+          <w:rFonts w:ascii="Times New Roman" w:hAnsi="Times New Roman" w:cs="Times New Roman"/>
+        </w:rPr>
+      </w:pPr>
+      <w:r>
+        <w:rPr>
+          <w:rFonts w:ascii="Times New Roman" w:hAnsi="Times New Roman" w:cs="Times New Roman"/>
+          <w:noProof/>
+        </w:rPr>
+        <w:drawing>
+          <wp:inline distT="0" distB="0" distL="0" distR="0" wp14:anchorId="352D7210" wp14:editId="6C863B69">
+            <wp:extent cx="5977255" cy="1017997"/>
+            <wp:effectExtent l="0" t="0" r="4445" b="0"/>
+            <wp:docPr id="1599472090" name="Imagen 6"/>
+            <wp:cNvGraphicFramePr>
+              <a:graphicFrameLocks xmlns:a="http://schemas.openxmlformats.org/drawingml/2006/main" noChangeAspect="1"/>
+            </wp:cNvGraphicFramePr>
+            <a:graphic xmlns:a="http://schemas.openxmlformats.org/drawingml/2006/main">
+              <a:graphicData uri="http://schemas.openxmlformats.org/drawingml/2006/picture">
+                <pic:pic xmlns:pic="http://schemas.openxmlformats.org/drawingml/2006/picture">
+                  <pic:nvPicPr>
+                    <pic:cNvPr id="0" name="Picture 13"/>
+                    <pic:cNvPicPr>
+                      <a:picLocks noChangeAspect="1" noChangeArrowheads="1"/>
+                    </pic:cNvPicPr>
+                  </pic:nvPicPr>
+                  <pic:blipFill rotWithShape="1">
+                    <a:blip r:embed="rId9">
+                      <a:extLst>
+                        <a:ext uri="{28A0092B-C50C-407E-A947-70E740481C1C}">
+                          <a14:useLocalDpi xmlns:a14="http://schemas.microsoft.com/office/drawing/2010/main" val="0"/>
+                        </a:ext>
+                      </a:extLst>
+                    </a:blip>
+                    <a:srcRect t="60366"/>
+                    <a:stretch/>
+                  </pic:blipFill>
+                  <pic:spPr bwMode="auto">
+                    <a:xfrm>
+                      <a:off x="0" y="0"/>
+                      <a:ext cx="5982759" cy="1018934"/>
+                    </a:xfrm>
+                    <a:prstGeom prst="rect">
+                      <a:avLst/>
+                    </a:prstGeom>
+                    <a:noFill/>
+                    <a:ln>
+                      <a:noFill/>
+                    </a:ln>
+                    <a:extLst>
+                      <a:ext uri="{53640926-AAD7-44D8-BBD7-CCE9431645EC}">
+                        <a14:shadowObscured xmlns:a14="http://schemas.microsoft.com/office/drawing/2010/main"/>
+                      </a:ext>
+                    </a:extLst>
+                  </pic:spPr>
+                </pic:pic>
+              </a:graphicData>
+            </a:graphic>
+          </wp:inline>
+        </w:drawing>
+      </w:r>
+    </w:p>
+    <w:p>
+      <w:pPr>
+        <w:rPr>
+          <w:rFonts w:ascii="Times New Roman" w:hAnsi="Times New Roman" w:cs="Times New Roman"/>
+        </w:rPr>
+      </w:pPr>
+      <w:r>
+        <w:rPr>
+          <w:rFonts w:ascii="Times New Roman" w:hAnsi="Times New Roman" w:cs="Times New Roman"/>
+        </w:rPr>
+        <w:t>TC008 – Eliminar Usuario (DELETE)</w:t>
+      </w:r>
+    </w:p>
+    <w:p>
+      <w:pPr>
+        <w:rPr>
+          <w:rFonts w:ascii="Times New Roman" w:hAnsi="Times New Roman" w:cs="Times New Roman"/>
+        </w:rPr>
+      </w:pPr>
+      <w:r>
+        <w:rPr>
+          <w:rFonts w:ascii="Times New Roman" w:hAnsi="Times New Roman" w:cs="Times New Roman"/>
+        </w:rPr>
+        <w:t>Resultado esperado:</w:t>
+      </w:r>
+    </w:p>
+    <w:p>
+      <w:pPr>
+        <w:rPr>
+          <w:rFonts w:ascii="Times New Roman" w:hAnsi="Times New Roman" w:cs="Times New Roman"/>
+        </w:rPr>
+      </w:pPr>
+      <w:r>
+        <w:rPr>
+          <w:rFonts w:ascii="Times New Roman" w:hAnsi="Times New Roman" w:cs="Times New Roman"/>
+        </w:rPr>
+        <w:t>Código 202 – Usuario eliminado correctamente.</w:t>
+      </w:r>
+    </w:p>
+    <w:p>
+      <w:r>
+        <w:rPr>
+          <w:noProof/>
+        </w:rPr>
+        <w:drawing>
+          <wp:inline distT="0" distB="0" distL="0" distR="0" wp14:anchorId="1F63323C" wp14:editId="134C3295">
+            <wp:extent cx="5287618" cy="850265"/>
+            <wp:effectExtent l="0" t="0" r="8890" b="6985"/>
+            <wp:docPr id="550885421" name="Imagen 2"/>
+            <wp:cNvGraphicFramePr>
+              <a:graphicFrameLocks xmlns:a="http://schemas.openxmlformats.org/drawingml/2006/main" noChangeAspect="1"/>
+            </wp:cNvGraphicFramePr>
+            <a:graphic xmlns:a="http://schemas.openxmlformats.org/drawingml/2006/main">
+              <a:graphicData uri="http://schemas.openxmlformats.org/drawingml/2006/picture">
+                <pic:pic xmlns:pic="http://schemas.openxmlformats.org/drawingml/2006/picture">
+                  <pic:nvPicPr>
+                    <pic:cNvPr id="0" name="Picture 11"/>
+                    <pic:cNvPicPr>
+                      <a:picLocks noChangeAspect="1" noChangeArrowheads="1"/>
+                    </pic:cNvPicPr>
+                  </pic:nvPicPr>
+                  <pic:blipFill rotWithShape="1">
+                    <a:blip r:embed="rId10">
+                      <a:extLst>
+                        <a:ext uri="{28A0092B-C50C-407E-A947-70E740481C1C}">
+                          <a14:useLocalDpi xmlns:a14="http://schemas.microsoft.com/office/drawing/2010/main" val="0"/>
+                        </a:ext>
+                      </a:extLst>
+                    </a:blip>
+                    <a:srcRect t="51258" r="2212" b="29288"/>
+                    <a:stretch/>
+                  </pic:blipFill>
+                  <pic:spPr bwMode="auto">
+                    <a:xfrm>
+                      <a:off x="0" y="0"/>
+                      <a:ext cx="5302755" cy="852699"/>
+                    </a:xfrm>
+                    <a:prstGeom prst="rect">
+                      <a:avLst/>
+                    </a:prstGeom>
+                    <a:noFill/>
+                    <a:ln>
+                      <a:noFill/>
+                    </a:ln>
+                    <a:extLst>
+                      <a:ext uri="{53640926-AAD7-44D8-BBD7-CCE9431645EC}">
+                        <a14:shadowObscured xmlns:a14="http://schemas.microsoft.com/office/drawing/2010/main"/>
+                      </a:ext>
+                    </a:extLst>
+                  </pic:spPr>
+                </pic:pic>
+              </a:graphicData>
+            </a:graphic>
+          </wp:inline>
+        </w:drawing>
+      </w:r>
+    </w:p>
     <w:sectPr>
       <w:pgSz w:w="12240" w:h="15840"/>
       <w:pgMar w:top="1417" w:right="1701" w:bottom="1417" w:left="1701" w:header="708" w:footer="708" w:gutter="0"/>
@@ -18613,7 +19261,6 @@
   <w:style w:type="character" w:default="1" w:styleId="Fuentedeprrafopredeter">
     <w:name w:val="Default Paragraph Font"/>
     <w:uiPriority w:val="1"/>
-    <w:semiHidden/>
     <w:unhideWhenUsed/>
   </w:style>
   <w:style w:type="table" w:default="1" w:styleId="Tablanormal">

</xml_diff>